<commit_message>
Tolerances, updating oiCompute for padding
</commit_message>
<xml_diff>
--- a/zzISETBio-Cam_Validations_Status.docx
+++ b/zzISETBio-Cam_Validations_Status.docx
@@ -9,12 +9,21 @@
           <w:szCs w:val="15"/>
         </w:rPr>
       </w:pPr>
-      <w:r>
-        <w:rPr>
-          <w:sz w:val="15"/>
-          <w:szCs w:val="15"/>
-        </w:rPr>
-        <w:t xml:space="preserve">[  1] </w:t>
+      <w:proofErr w:type="gramStart"/>
+      <w:r>
+        <w:rPr>
+          <w:sz w:val="15"/>
+          <w:szCs w:val="15"/>
+        </w:rPr>
+        <w:t>[  1</w:t>
+      </w:r>
+      <w:proofErr w:type="gramEnd"/>
+      <w:r>
+        <w:rPr>
+          <w:sz w:val="15"/>
+          <w:szCs w:val="15"/>
+        </w:rPr>
+        <w:t xml:space="preserve">] </w:t>
       </w:r>
       <w:r>
         <w:rPr>
@@ -73,12 +82,21 @@
           <w:szCs w:val="15"/>
         </w:rPr>
       </w:pPr>
-      <w:r>
-        <w:rPr>
-          <w:sz w:val="15"/>
-          <w:szCs w:val="15"/>
-        </w:rPr>
-        <w:t xml:space="preserve">[  2] </w:t>
+      <w:proofErr w:type="gramStart"/>
+      <w:r>
+        <w:rPr>
+          <w:sz w:val="15"/>
+          <w:szCs w:val="15"/>
+        </w:rPr>
+        <w:t>[  2</w:t>
+      </w:r>
+      <w:proofErr w:type="gramEnd"/>
+      <w:r>
+        <w:rPr>
+          <w:sz w:val="15"/>
+          <w:szCs w:val="15"/>
+        </w:rPr>
+        <w:t xml:space="preserve">] </w:t>
       </w:r>
       <w:r>
         <w:rPr>
@@ -93,7 +111,23 @@
           <w:sz w:val="15"/>
           <w:szCs w:val="15"/>
         </w:rPr>
-        <w:t xml:space="preserve">: ......................................... [000.33 secs] Internal validation: PASSED ; Runtime status: NO EXCEPTION RAISED ; Fast validation: </w:t>
+        <w:t xml:space="preserve">: ......................................... [000.33 secs] Internal validation: </w:t>
+      </w:r>
+      <w:proofErr w:type="gramStart"/>
+      <w:r>
+        <w:rPr>
+          <w:sz w:val="15"/>
+          <w:szCs w:val="15"/>
+        </w:rPr>
+        <w:t>PASSED ;</w:t>
+      </w:r>
+      <w:proofErr w:type="gramEnd"/>
+      <w:r>
+        <w:rPr>
+          <w:sz w:val="15"/>
+          <w:szCs w:val="15"/>
+        </w:rPr>
+        <w:t xml:space="preserve"> Runtime status: NO EXCEPTION RAISED ; Fast validation: </w:t>
       </w:r>
       <w:proofErr w:type="spellStart"/>
       <w:r>
@@ -120,12 +154,21 @@
           <w:szCs w:val="15"/>
         </w:rPr>
       </w:pPr>
-      <w:r>
-        <w:rPr>
-          <w:sz w:val="15"/>
-          <w:szCs w:val="15"/>
-        </w:rPr>
-        <w:t xml:space="preserve">[  3] </w:t>
+      <w:proofErr w:type="gramStart"/>
+      <w:r>
+        <w:rPr>
+          <w:sz w:val="15"/>
+          <w:szCs w:val="15"/>
+        </w:rPr>
+        <w:t>[  3</w:t>
+      </w:r>
+      <w:proofErr w:type="gramEnd"/>
+      <w:r>
+        <w:rPr>
+          <w:sz w:val="15"/>
+          <w:szCs w:val="15"/>
+        </w:rPr>
+        <w:t xml:space="preserve">] </w:t>
       </w:r>
       <w:r>
         <w:rPr>
@@ -150,7 +193,23 @@
           <w:sz w:val="15"/>
           <w:szCs w:val="15"/>
         </w:rPr>
-        <w:t xml:space="preserve">': ..................................... [017.74 secs] Internal validation: PASSED ; Runtime status: NO EXCEPTION RAISED ; Fast validation: </w:t>
+        <w:t xml:space="preserve">': ..................................... [017.74 secs] Internal validation: </w:t>
+      </w:r>
+      <w:proofErr w:type="gramStart"/>
+      <w:r>
+        <w:rPr>
+          <w:sz w:val="15"/>
+          <w:szCs w:val="15"/>
+        </w:rPr>
+        <w:t>PASSED ;</w:t>
+      </w:r>
+      <w:proofErr w:type="gramEnd"/>
+      <w:r>
+        <w:rPr>
+          <w:sz w:val="15"/>
+          <w:szCs w:val="15"/>
+        </w:rPr>
+        <w:t xml:space="preserve"> Runtime status: NO EXCEPTION RAISED ; Fast validation: </w:t>
       </w:r>
       <w:proofErr w:type="spellStart"/>
       <w:r>
@@ -210,12 +269,21 @@
           <w:szCs w:val="15"/>
         </w:rPr>
       </w:pPr>
-      <w:r>
-        <w:rPr>
-          <w:sz w:val="15"/>
-          <w:szCs w:val="15"/>
-        </w:rPr>
-        <w:t xml:space="preserve">[  4] </w:t>
+      <w:proofErr w:type="gramStart"/>
+      <w:r>
+        <w:rPr>
+          <w:sz w:val="15"/>
+          <w:szCs w:val="15"/>
+        </w:rPr>
+        <w:t>[  4</w:t>
+      </w:r>
+      <w:proofErr w:type="gramEnd"/>
+      <w:r>
+        <w:rPr>
+          <w:sz w:val="15"/>
+          <w:szCs w:val="15"/>
+        </w:rPr>
+        <w:t xml:space="preserve">] </w:t>
       </w:r>
       <w:r>
         <w:rPr>
@@ -248,7 +316,23 @@
           <w:sz w:val="15"/>
           <w:szCs w:val="15"/>
         </w:rPr>
-        <w:t xml:space="preserve">: .............................................. [000.60 secs] Internal validation: PASSED ; Runtime status: NO EXCEPTION RAISED ; Fast validation: </w:t>
+        <w:t xml:space="preserve">: .............................................. [000.60 secs] Internal validation: </w:t>
+      </w:r>
+      <w:proofErr w:type="gramStart"/>
+      <w:r>
+        <w:rPr>
+          <w:sz w:val="15"/>
+          <w:szCs w:val="15"/>
+        </w:rPr>
+        <w:t>PASSED ;</w:t>
+      </w:r>
+      <w:proofErr w:type="gramEnd"/>
+      <w:r>
+        <w:rPr>
+          <w:sz w:val="15"/>
+          <w:szCs w:val="15"/>
+        </w:rPr>
+        <w:t xml:space="preserve"> Runtime status: NO EXCEPTION RAISED ; Fast validation: </w:t>
       </w:r>
       <w:proofErr w:type="spellStart"/>
       <w:r>
@@ -274,12 +358,21 @@
           <w:szCs w:val="15"/>
         </w:rPr>
       </w:pPr>
-      <w:r>
-        <w:rPr>
-          <w:sz w:val="15"/>
-          <w:szCs w:val="15"/>
-        </w:rPr>
-        <w:t xml:space="preserve">[  5] </w:t>
+      <w:proofErr w:type="gramStart"/>
+      <w:r>
+        <w:rPr>
+          <w:sz w:val="15"/>
+          <w:szCs w:val="15"/>
+        </w:rPr>
+        <w:t>[  5</w:t>
+      </w:r>
+      <w:proofErr w:type="gramEnd"/>
+      <w:r>
+        <w:rPr>
+          <w:sz w:val="15"/>
+          <w:szCs w:val="15"/>
+        </w:rPr>
+        <w:t xml:space="preserve">] </w:t>
       </w:r>
       <w:r>
         <w:rPr>
@@ -312,7 +405,23 @@
           <w:sz w:val="15"/>
           <w:szCs w:val="15"/>
         </w:rPr>
-        <w:t xml:space="preserve">: ............................................ [001.90 secs] Internal validation: PASSED ; Runtime status: NO EXCEPTION RAISED ; Fast validation: </w:t>
+        <w:t xml:space="preserve">: ............................................ [001.90 secs] Internal validation: </w:t>
+      </w:r>
+      <w:proofErr w:type="gramStart"/>
+      <w:r>
+        <w:rPr>
+          <w:sz w:val="15"/>
+          <w:szCs w:val="15"/>
+        </w:rPr>
+        <w:t>PASSED ;</w:t>
+      </w:r>
+      <w:proofErr w:type="gramEnd"/>
+      <w:r>
+        <w:rPr>
+          <w:sz w:val="15"/>
+          <w:szCs w:val="15"/>
+        </w:rPr>
+        <w:t xml:space="preserve"> Runtime status: NO EXCEPTION RAISED ; Fast validation: </w:t>
       </w:r>
       <w:proofErr w:type="spellStart"/>
       <w:r>
@@ -338,12 +447,21 @@
           <w:szCs w:val="15"/>
         </w:rPr>
       </w:pPr>
-      <w:r>
-        <w:rPr>
-          <w:sz w:val="15"/>
-          <w:szCs w:val="15"/>
-        </w:rPr>
-        <w:t xml:space="preserve">[  6] </w:t>
+      <w:proofErr w:type="gramStart"/>
+      <w:r>
+        <w:rPr>
+          <w:sz w:val="15"/>
+          <w:szCs w:val="15"/>
+        </w:rPr>
+        <w:t>[  6</w:t>
+      </w:r>
+      <w:proofErr w:type="gramEnd"/>
+      <w:r>
+        <w:rPr>
+          <w:sz w:val="15"/>
+          <w:szCs w:val="15"/>
+        </w:rPr>
+        <w:t xml:space="preserve">] </w:t>
       </w:r>
       <w:r>
         <w:rPr>
@@ -376,7 +494,23 @@
           <w:sz w:val="15"/>
           <w:szCs w:val="15"/>
         </w:rPr>
-        <w:t xml:space="preserve">: ................. [000.07 secs] Internal validation: PASSED ; Runtime status: NO EXCEPTION RAISED ; Fast validation: </w:t>
+        <w:t xml:space="preserve">: ................. [000.07 secs] Internal validation: </w:t>
+      </w:r>
+      <w:proofErr w:type="gramStart"/>
+      <w:r>
+        <w:rPr>
+          <w:sz w:val="15"/>
+          <w:szCs w:val="15"/>
+        </w:rPr>
+        <w:t>PASSED ;</w:t>
+      </w:r>
+      <w:proofErr w:type="gramEnd"/>
+      <w:r>
+        <w:rPr>
+          <w:sz w:val="15"/>
+          <w:szCs w:val="15"/>
+        </w:rPr>
+        <w:t xml:space="preserve"> Runtime status: NO EXCEPTION RAISED ; Fast validation: </w:t>
       </w:r>
       <w:proofErr w:type="spellStart"/>
       <w:r>
@@ -402,12 +536,21 @@
           <w:szCs w:val="15"/>
         </w:rPr>
       </w:pPr>
-      <w:r>
-        <w:rPr>
-          <w:sz w:val="15"/>
-          <w:szCs w:val="15"/>
-        </w:rPr>
-        <w:t xml:space="preserve">[  7] </w:t>
+      <w:proofErr w:type="gramStart"/>
+      <w:r>
+        <w:rPr>
+          <w:sz w:val="15"/>
+          <w:szCs w:val="15"/>
+        </w:rPr>
+        <w:t>[  7</w:t>
+      </w:r>
+      <w:proofErr w:type="gramEnd"/>
+      <w:r>
+        <w:rPr>
+          <w:sz w:val="15"/>
+          <w:szCs w:val="15"/>
+        </w:rPr>
+        <w:t xml:space="preserve">] </w:t>
       </w:r>
       <w:r>
         <w:rPr>
@@ -440,7 +583,23 @@
           <w:sz w:val="15"/>
           <w:szCs w:val="15"/>
         </w:rPr>
-        <w:t xml:space="preserve">: ............................... [000.27 secs] Internal validation: PASSED ; Runtime status: NO EXCEPTION RAISED ; Fast validation: </w:t>
+        <w:t xml:space="preserve">: ............................... [000.27 secs] Internal validation: </w:t>
+      </w:r>
+      <w:proofErr w:type="gramStart"/>
+      <w:r>
+        <w:rPr>
+          <w:sz w:val="15"/>
+          <w:szCs w:val="15"/>
+        </w:rPr>
+        <w:t>PASSED ;</w:t>
+      </w:r>
+      <w:proofErr w:type="gramEnd"/>
+      <w:r>
+        <w:rPr>
+          <w:sz w:val="15"/>
+          <w:szCs w:val="15"/>
+        </w:rPr>
+        <w:t xml:space="preserve"> Runtime status: NO EXCEPTION RAISED ; Fast validation: </w:t>
       </w:r>
       <w:proofErr w:type="spellStart"/>
       <w:r>
@@ -466,12 +625,21 @@
           <w:szCs w:val="15"/>
         </w:rPr>
       </w:pPr>
-      <w:r>
-        <w:rPr>
-          <w:sz w:val="15"/>
-          <w:szCs w:val="15"/>
-        </w:rPr>
-        <w:t xml:space="preserve">[  8] </w:t>
+      <w:proofErr w:type="gramStart"/>
+      <w:r>
+        <w:rPr>
+          <w:sz w:val="15"/>
+          <w:szCs w:val="15"/>
+        </w:rPr>
+        <w:t>[  8</w:t>
+      </w:r>
+      <w:proofErr w:type="gramEnd"/>
+      <w:r>
+        <w:rPr>
+          <w:sz w:val="15"/>
+          <w:szCs w:val="15"/>
+        </w:rPr>
+        <w:t xml:space="preserve">] </w:t>
       </w:r>
       <w:r>
         <w:rPr>
@@ -504,7 +672,23 @@
           <w:sz w:val="15"/>
           <w:szCs w:val="15"/>
         </w:rPr>
-        <w:t xml:space="preserve">: .................................. [000.17 secs] Internal validation: PASSED ; Runtime status: NO EXCEPTION RAISED ; Fast validation: </w:t>
+        <w:t xml:space="preserve">: .................................. [000.17 secs] Internal validation: </w:t>
+      </w:r>
+      <w:proofErr w:type="gramStart"/>
+      <w:r>
+        <w:rPr>
+          <w:sz w:val="15"/>
+          <w:szCs w:val="15"/>
+        </w:rPr>
+        <w:t>PASSED ;</w:t>
+      </w:r>
+      <w:proofErr w:type="gramEnd"/>
+      <w:r>
+        <w:rPr>
+          <w:sz w:val="15"/>
+          <w:szCs w:val="15"/>
+        </w:rPr>
+        <w:t xml:space="preserve"> Runtime status: NO EXCEPTION RAISED ; Fast validation: </w:t>
       </w:r>
       <w:proofErr w:type="spellStart"/>
       <w:r>
@@ -530,12 +714,21 @@
           <w:szCs w:val="15"/>
         </w:rPr>
       </w:pPr>
-      <w:r>
-        <w:rPr>
-          <w:sz w:val="15"/>
-          <w:szCs w:val="15"/>
-        </w:rPr>
-        <w:t>[  9] '</w:t>
+      <w:proofErr w:type="gramStart"/>
+      <w:r>
+        <w:rPr>
+          <w:sz w:val="15"/>
+          <w:szCs w:val="15"/>
+        </w:rPr>
+        <w:t>[  9</w:t>
+      </w:r>
+      <w:proofErr w:type="gramEnd"/>
+      <w:r>
+        <w:rPr>
+          <w:sz w:val="15"/>
+          <w:szCs w:val="15"/>
+        </w:rPr>
+        <w:t>] '</w:t>
       </w:r>
       <w:proofErr w:type="spellStart"/>
       <w:r>
@@ -631,7 +824,23 @@
           <w:sz w:val="15"/>
           <w:szCs w:val="15"/>
         </w:rPr>
-        <w:t xml:space="preserve">: ................................... [000.00 secs] Internal validation: PASSED ; Runtime status: NO EXCEPTION RAISED ; Fast validation: </w:t>
+        <w:t xml:space="preserve">: ................................... [000.00 secs] Internal validation: </w:t>
+      </w:r>
+      <w:proofErr w:type="gramStart"/>
+      <w:r>
+        <w:rPr>
+          <w:sz w:val="15"/>
+          <w:szCs w:val="15"/>
+        </w:rPr>
+        <w:t>PASSED ;</w:t>
+      </w:r>
+      <w:proofErr w:type="gramEnd"/>
+      <w:r>
+        <w:rPr>
+          <w:sz w:val="15"/>
+          <w:szCs w:val="15"/>
+        </w:rPr>
+        <w:t xml:space="preserve"> Runtime status: NO EXCEPTION RAISED ; Fast validation: </w:t>
       </w:r>
       <w:proofErr w:type="spellStart"/>
       <w:r>
@@ -653,6 +862,7 @@
     <w:p>
       <w:pPr>
         <w:rPr>
+          <w:color w:val="FF0000"/>
           <w:sz w:val="15"/>
           <w:szCs w:val="15"/>
         </w:rPr>
@@ -666,37 +876,34 @@
       </w:r>
       <w:r>
         <w:rPr>
-          <w:color w:val="FF0000"/>
-          <w:sz w:val="15"/>
-          <w:szCs w:val="15"/>
-        </w:rPr>
-        <w:t>'v_ibio_HumanRetinalIlluminance580nm'</w:t>
-      </w:r>
-      <w:r>
-        <w:rPr>
-          <w:sz w:val="15"/>
-          <w:szCs w:val="15"/>
-        </w:rPr>
-        <w:t>: ......................... [000.18 secs] Internal validation</w:t>
-      </w:r>
-      <w:r>
-        <w:rPr>
-          <w:color w:val="FF0000"/>
-          <w:sz w:val="15"/>
-          <w:szCs w:val="15"/>
-        </w:rPr>
-        <w:t xml:space="preserve">: FAILED </w:t>
-      </w:r>
-      <w:r>
-        <w:rPr>
-          <w:sz w:val="15"/>
-          <w:szCs w:val="15"/>
-        </w:rPr>
-        <w:t xml:space="preserve">; Runtime status: NO EXCEPTION RAISED ; Fast validation: </w:t>
-      </w:r>
-      <w:proofErr w:type="spellStart"/>
-      <w:r>
-        <w:rPr>
+          <w:color w:val="00B050"/>
+          <w:sz w:val="15"/>
+          <w:szCs w:val="15"/>
+        </w:rPr>
+        <w:t xml:space="preserve">'v_ibio_HumanRetinalIlluminance580nm': ......................... [000.18 secs] Internal validation: </w:t>
+      </w:r>
+      <w:proofErr w:type="gramStart"/>
+      <w:r>
+        <w:rPr>
+          <w:color w:val="00B050"/>
+          <w:sz w:val="15"/>
+          <w:szCs w:val="15"/>
+        </w:rPr>
+        <w:t>PASSED ;</w:t>
+      </w:r>
+      <w:proofErr w:type="gramEnd"/>
+      <w:r>
+        <w:rPr>
+          <w:color w:val="00B050"/>
+          <w:sz w:val="15"/>
+          <w:szCs w:val="15"/>
+        </w:rPr>
+        <w:t xml:space="preserve"> Runtime status: NO EXCEPTION RAISED ; Fast validation: </w:t>
+      </w:r>
+      <w:proofErr w:type="spellStart"/>
+      <w:r>
+        <w:rPr>
+          <w:color w:val="00B050"/>
           <w:sz w:val="15"/>
           <w:szCs w:val="15"/>
         </w:rPr>
@@ -705,88 +912,12 @@
       <w:proofErr w:type="spellEnd"/>
       <w:r>
         <w:rPr>
-          <w:sz w:val="15"/>
-          <w:szCs w:val="15"/>
-        </w:rPr>
-        <w:t xml:space="preserve"> ; Full validation: </w:t>
-      </w:r>
-      <w:r>
-        <w:rPr>
-          <w:color w:val="FF0000"/>
-          <w:sz w:val="15"/>
-          <w:szCs w:val="15"/>
-        </w:rPr>
-        <w:t>FAILED</w:t>
-      </w:r>
-      <w:r>
-        <w:rPr>
-          <w:sz w:val="15"/>
-          <w:szCs w:val="15"/>
-        </w:rPr>
-        <w:t xml:space="preserve"> ;</w:t>
-      </w:r>
-    </w:p>
-    <w:p>
-      <w:pPr>
-        <w:rPr>
-          <w:color w:val="FF0000"/>
-          <w:sz w:val="15"/>
-          <w:szCs w:val="15"/>
-        </w:rPr>
-      </w:pPr>
-      <w:r>
-        <w:rPr>
-          <w:color w:val="FF0000"/>
-          <w:sz w:val="15"/>
-          <w:szCs w:val="15"/>
-        </w:rPr>
-        <w:tab/>
-        <w:t xml:space="preserve">Numerical issue that seems clearly related to the change in behavior </w:t>
-      </w:r>
-      <w:proofErr w:type="spellStart"/>
-      <w:r>
-        <w:rPr>
-          <w:color w:val="FF0000"/>
-          <w:sz w:val="15"/>
-          <w:szCs w:val="15"/>
-        </w:rPr>
-        <w:t>wrt</w:t>
-      </w:r>
-      <w:proofErr w:type="spellEnd"/>
-      <w:r>
-        <w:rPr>
-          <w:color w:val="FF0000"/>
-          <w:sz w:val="15"/>
-          <w:szCs w:val="15"/>
-        </w:rPr>
-        <w:t xml:space="preserve"> lens transmittance.  The internal validation failure is on an assert </w:t>
-      </w:r>
-      <w:proofErr w:type="spellStart"/>
-      <w:r>
-        <w:rPr>
-          <w:color w:val="FF0000"/>
-          <w:sz w:val="15"/>
-          <w:szCs w:val="15"/>
-        </w:rPr>
-        <w:t>statment</w:t>
-      </w:r>
-      <w:proofErr w:type="spellEnd"/>
-      <w:r>
-        <w:rPr>
-          <w:color w:val="FF0000"/>
-          <w:sz w:val="15"/>
-          <w:szCs w:val="15"/>
-        </w:rPr>
-        <w:t>, not a failure of the code to run.</w:t>
-      </w:r>
-    </w:p>
-    <w:p>
-      <w:pPr>
-        <w:rPr>
-          <w:sz w:val="15"/>
-          <w:szCs w:val="15"/>
-        </w:rPr>
-      </w:pPr>
+          <w:color w:val="00B050"/>
+          <w:sz w:val="15"/>
+          <w:szCs w:val="15"/>
+        </w:rPr>
+        <w:t xml:space="preserve"> ; Full validation: PASSED ; (using custom tolerances for some fields); </w:t>
+      </w:r>
     </w:p>
     <w:p>
       <w:pPr>
@@ -816,7 +947,23 @@
           <w:sz w:val="15"/>
           <w:szCs w:val="15"/>
         </w:rPr>
-        <w:t xml:space="preserve">': ...................................... [017.51 secs] Internal validation: PASSED ; Runtime status: NO EXCEPTION RAISED ; Fast validation: </w:t>
+        <w:t xml:space="preserve">': ...................................... [017.51 secs] Internal validation: </w:t>
+      </w:r>
+      <w:proofErr w:type="gramStart"/>
+      <w:r>
+        <w:rPr>
+          <w:sz w:val="15"/>
+          <w:szCs w:val="15"/>
+        </w:rPr>
+        <w:t>PASSED ;</w:t>
+      </w:r>
+      <w:proofErr w:type="gramEnd"/>
+      <w:r>
+        <w:rPr>
+          <w:sz w:val="15"/>
+          <w:szCs w:val="15"/>
+        </w:rPr>
+        <w:t xml:space="preserve"> Runtime status: NO EXCEPTION RAISED ; Fast validation: </w:t>
       </w:r>
       <w:proofErr w:type="spellStart"/>
       <w:r>
@@ -838,29 +985,40 @@
     <w:p>
       <w:pPr>
         <w:rPr>
-          <w:sz w:val="15"/>
-          <w:szCs w:val="15"/>
-        </w:rPr>
-      </w:pPr>
-      <w:r>
-        <w:rPr>
-          <w:sz w:val="15"/>
-          <w:szCs w:val="15"/>
-        </w:rPr>
-        <w:t xml:space="preserve">[ 13] </w:t>
-      </w:r>
-      <w:r>
-        <w:rPr>
-          <w:color w:val="FF0000"/>
-          <w:sz w:val="15"/>
-          <w:szCs w:val="15"/>
-        </w:rPr>
-        <w:t>'</w:t>
-      </w:r>
-      <w:proofErr w:type="spellStart"/>
-      <w:r>
-        <w:rPr>
-          <w:color w:val="FF0000"/>
+          <w:color w:val="00B050"/>
+          <w:sz w:val="15"/>
+          <w:szCs w:val="15"/>
+        </w:rPr>
+      </w:pPr>
+      <w:r>
+        <w:rPr>
+          <w:sz w:val="15"/>
+          <w:szCs w:val="15"/>
+        </w:rPr>
+        <w:t>[ 13</w:t>
+      </w:r>
+      <w:proofErr w:type="gramStart"/>
+      <w:r>
+        <w:rPr>
+          <w:color w:val="00B050"/>
+          <w:sz w:val="15"/>
+          <w:szCs w:val="15"/>
+        </w:rPr>
+        <w:t xml:space="preserve">] </w:t>
+      </w:r>
+      <w:r>
+        <w:rPr>
+          <w:color w:val="00B050"/>
+          <w:sz w:val="15"/>
+          <w:szCs w:val="15"/>
+        </w:rPr>
+        <w:t xml:space="preserve"> '</w:t>
+      </w:r>
+      <w:proofErr w:type="spellStart"/>
+      <w:proofErr w:type="gramEnd"/>
+      <w:r>
+        <w:rPr>
+          <w:color w:val="00B050"/>
           <w:sz w:val="15"/>
           <w:szCs w:val="15"/>
         </w:rPr>
@@ -869,22 +1027,16 @@
       <w:proofErr w:type="spellEnd"/>
       <w:r>
         <w:rPr>
-          <w:color w:val="FF0000"/>
-          <w:sz w:val="15"/>
-          <w:szCs w:val="15"/>
-        </w:rPr>
-        <w:t>'</w:t>
-      </w:r>
-      <w:r>
-        <w:rPr>
-          <w:sz w:val="15"/>
-          <w:szCs w:val="15"/>
-        </w:rPr>
-        <w:t xml:space="preserve">: ................................................... [001.91 secs] Internal validation: PASSED ; Runtime status: NO EXCEPTION RAISED ; Fast validation: </w:t>
-      </w:r>
-      <w:proofErr w:type="spellStart"/>
-      <w:r>
-        <w:rPr>
+          <w:color w:val="00B050"/>
+          <w:sz w:val="15"/>
+          <w:szCs w:val="15"/>
+        </w:rPr>
+        <w:t xml:space="preserve">': ................................................... [000.79 secs] Internal validation: PASSED ; Runtime status: NO EXCEPTION RAISED ; Fast validation: </w:t>
+      </w:r>
+      <w:proofErr w:type="spellStart"/>
+      <w:r>
+        <w:rPr>
+          <w:color w:val="00B050"/>
           <w:sz w:val="15"/>
           <w:szCs w:val="15"/>
         </w:rPr>
@@ -893,51 +1045,29 @@
       <w:proofErr w:type="spellEnd"/>
       <w:r>
         <w:rPr>
-          <w:sz w:val="15"/>
-          <w:szCs w:val="15"/>
-        </w:rPr>
-        <w:t xml:space="preserve"> ; Full validation: </w:t>
-      </w:r>
-      <w:r>
-        <w:rPr>
-          <w:color w:val="FF0000"/>
-          <w:sz w:val="15"/>
-          <w:szCs w:val="15"/>
-        </w:rPr>
-        <w:t>FAILED</w:t>
-      </w:r>
-      <w:r>
-        <w:rPr>
-          <w:sz w:val="15"/>
-          <w:szCs w:val="15"/>
-        </w:rPr>
-        <w:t xml:space="preserve"> ; </w:t>
-      </w:r>
-    </w:p>
-    <w:p>
-      <w:pPr>
-        <w:rPr>
-          <w:color w:val="FF0000"/>
-          <w:sz w:val="15"/>
-          <w:szCs w:val="15"/>
-        </w:rPr>
-      </w:pPr>
-      <w:r>
-        <w:rPr>
-          <w:color w:val="FF0000"/>
-          <w:sz w:val="15"/>
-          <w:szCs w:val="15"/>
-        </w:rPr>
-        <w:tab/>
-        <w:t>Not computing the same answers to reasonable precision.</w:t>
-      </w:r>
-      <w:r>
-        <w:rPr>
-          <w:color w:val="FF0000"/>
-          <w:sz w:val="15"/>
-          <w:szCs w:val="15"/>
-        </w:rPr>
-        <w:t xml:space="preserve">  Some of this may be that the lens transmittance is not being handled the same.</w:t>
+          <w:color w:val="00B050"/>
+          <w:sz w:val="15"/>
+          <w:szCs w:val="15"/>
+        </w:rPr>
+        <w:t xml:space="preserve"> ; Full validation: PASSED ; (using custom tolerances for some fields)</w:t>
+      </w:r>
+    </w:p>
+    <w:p>
+      <w:pPr>
+        <w:ind w:firstLine="720"/>
+        <w:rPr>
+          <w:color w:val="7030A0"/>
+          <w:sz w:val="15"/>
+          <w:szCs w:val="15"/>
+        </w:rPr>
+      </w:pPr>
+      <w:r>
+        <w:rPr>
+          <w:color w:val="7030A0"/>
+          <w:sz w:val="15"/>
+          <w:szCs w:val="15"/>
+        </w:rPr>
+        <w:t>Now get good agreement on dev-width branch.  Should change and rewrite validation files to base angular width on focal length not distance to in-focus plane.</w:t>
       </w:r>
     </w:p>
     <w:p>
@@ -993,7 +1123,23 @@
           <w:sz w:val="15"/>
           <w:szCs w:val="15"/>
         </w:rPr>
-        <w:t xml:space="preserve">: ...................................... [000.26 secs] Internal validation: PASSED ; Runtime status: NO EXCEPTION RAISED ; Fast validation: </w:t>
+        <w:t xml:space="preserve">: ...................................... [000.26 secs] Internal validation: </w:t>
+      </w:r>
+      <w:proofErr w:type="gramStart"/>
+      <w:r>
+        <w:rPr>
+          <w:sz w:val="15"/>
+          <w:szCs w:val="15"/>
+        </w:rPr>
+        <w:t>PASSED ;</w:t>
+      </w:r>
+      <w:proofErr w:type="gramEnd"/>
+      <w:r>
+        <w:rPr>
+          <w:sz w:val="15"/>
+          <w:szCs w:val="15"/>
+        </w:rPr>
+        <w:t xml:space="preserve"> Runtime status: NO EXCEPTION RAISED ; Fast validation: </w:t>
       </w:r>
       <w:proofErr w:type="spellStart"/>
       <w:r>
@@ -1051,7 +1197,25 @@
           <w:sz w:val="15"/>
           <w:szCs w:val="15"/>
         </w:rPr>
-        <w:t xml:space="preserve">. but also numerical differences because the lens transmittance is 1 on the </w:t>
+        <w:t xml:space="preserve">. but </w:t>
+      </w:r>
+      <w:proofErr w:type="gramStart"/>
+      <w:r>
+        <w:rPr>
+          <w:color w:val="FF0000"/>
+          <w:sz w:val="15"/>
+          <w:szCs w:val="15"/>
+        </w:rPr>
+        <w:t>also</w:t>
+      </w:r>
+      <w:proofErr w:type="gramEnd"/>
+      <w:r>
+        <w:rPr>
+          <w:color w:val="FF0000"/>
+          <w:sz w:val="15"/>
+          <w:szCs w:val="15"/>
+        </w:rPr>
+        <w:t xml:space="preserve"> numerical differences because the lens transmittance is 1 on the </w:t>
       </w:r>
       <w:proofErr w:type="spellStart"/>
       <w:r>
@@ -1127,6 +1291,7 @@
         </w:rPr>
         <w:t xml:space="preserve">: ........................................... [002.91 secs] Internal validation: </w:t>
       </w:r>
+      <w:proofErr w:type="gramStart"/>
       <w:r>
         <w:rPr>
           <w:color w:val="FF0000"/>
@@ -1140,7 +1305,15 @@
           <w:sz w:val="15"/>
           <w:szCs w:val="15"/>
         </w:rPr>
-        <w:t xml:space="preserve"> ; Runtime status: NO EXCEPTION RAISED ; Fast validation: </w:t>
+        <w:t xml:space="preserve"> ;</w:t>
+      </w:r>
+      <w:proofErr w:type="gramEnd"/>
+      <w:r>
+        <w:rPr>
+          <w:sz w:val="15"/>
+          <w:szCs w:val="15"/>
+        </w:rPr>
+        <w:t xml:space="preserve"> Runtime status: NO EXCEPTION RAISED ; Fast validation: </w:t>
       </w:r>
       <w:proofErr w:type="spellStart"/>
       <w:r>
@@ -1237,6 +1410,7 @@
         </w:rPr>
         <w:t xml:space="preserve"> secs] Internal validation: </w:t>
       </w:r>
+      <w:proofErr w:type="gramStart"/>
       <w:r>
         <w:rPr>
           <w:color w:val="FF0000"/>
@@ -1250,7 +1424,15 @@
           <w:sz w:val="15"/>
           <w:szCs w:val="15"/>
         </w:rPr>
-        <w:t xml:space="preserve"> ; Runtime status:    EXCEPTION RAISED ; Fast validation: </w:t>
+        <w:t xml:space="preserve"> ;</w:t>
+      </w:r>
+      <w:proofErr w:type="gramEnd"/>
+      <w:r>
+        <w:rPr>
+          <w:sz w:val="15"/>
+          <w:szCs w:val="15"/>
+        </w:rPr>
+        <w:t xml:space="preserve"> Runtime status:    EXCEPTION RAISED ; Fast validation: </w:t>
       </w:r>
       <w:proofErr w:type="spellStart"/>
       <w:r>
@@ -1348,6 +1530,7 @@
         </w:rPr>
         <w:t xml:space="preserve"> secs] Internal validation: </w:t>
       </w:r>
+      <w:proofErr w:type="gramStart"/>
       <w:r>
         <w:rPr>
           <w:color w:val="FF0000"/>
@@ -1361,7 +1544,15 @@
           <w:sz w:val="15"/>
           <w:szCs w:val="15"/>
         </w:rPr>
-        <w:t xml:space="preserve"> ; Runtime status</w:t>
+        <w:t xml:space="preserve"> ;</w:t>
+      </w:r>
+      <w:proofErr w:type="gramEnd"/>
+      <w:r>
+        <w:rPr>
+          <w:sz w:val="15"/>
+          <w:szCs w:val="15"/>
+        </w:rPr>
+        <w:t xml:space="preserve"> Runtime status</w:t>
       </w:r>
       <w:r>
         <w:rPr>
@@ -1456,7 +1647,23 @@
           <w:sz w:val="15"/>
           <w:szCs w:val="15"/>
         </w:rPr>
-        <w:t xml:space="preserve">: ...................................... [002.66 secs] Internal validation: PASSED ; Runtime status: NO EXCEPTION RAISED ; Fast validation: </w:t>
+        <w:t xml:space="preserve">: ...................................... [002.66 secs] Internal validation: </w:t>
+      </w:r>
+      <w:proofErr w:type="gramStart"/>
+      <w:r>
+        <w:rPr>
+          <w:sz w:val="15"/>
+          <w:szCs w:val="15"/>
+        </w:rPr>
+        <w:t>PASSED ;</w:t>
+      </w:r>
+      <w:proofErr w:type="gramEnd"/>
+      <w:r>
+        <w:rPr>
+          <w:sz w:val="15"/>
+          <w:szCs w:val="15"/>
+        </w:rPr>
+        <w:t xml:space="preserve"> Runtime status: NO EXCEPTION RAISED ; Fast validation: </w:t>
       </w:r>
       <w:proofErr w:type="spellStart"/>
       <w:r>
@@ -1538,6 +1745,7 @@
         </w:rPr>
         <w:t xml:space="preserve"> secs] Internal validation: </w:t>
       </w:r>
+      <w:proofErr w:type="gramStart"/>
       <w:r>
         <w:rPr>
           <w:color w:val="FF0000"/>
@@ -1551,7 +1759,15 @@
           <w:sz w:val="15"/>
           <w:szCs w:val="15"/>
         </w:rPr>
-        <w:t xml:space="preserve"> ; Runtime status:    </w:t>
+        <w:t xml:space="preserve"> ;</w:t>
+      </w:r>
+      <w:proofErr w:type="gramEnd"/>
+      <w:r>
+        <w:rPr>
+          <w:sz w:val="15"/>
+          <w:szCs w:val="15"/>
+        </w:rPr>
+        <w:t xml:space="preserve"> Runtime status:    </w:t>
       </w:r>
       <w:r>
         <w:rPr>
@@ -1646,7 +1862,23 @@
           <w:sz w:val="15"/>
           <w:szCs w:val="15"/>
         </w:rPr>
-        <w:t xml:space="preserve">: .......................................... [008.80 secs] Internal validation: PASSED ; Runtime status: NO EXCEPTION RAISED ; Fast validation: </w:t>
+        <w:t xml:space="preserve">: .......................................... [008.80 secs] Internal validation: </w:t>
+      </w:r>
+      <w:proofErr w:type="gramStart"/>
+      <w:r>
+        <w:rPr>
+          <w:sz w:val="15"/>
+          <w:szCs w:val="15"/>
+        </w:rPr>
+        <w:t>PASSED ;</w:t>
+      </w:r>
+      <w:proofErr w:type="gramEnd"/>
+      <w:r>
+        <w:rPr>
+          <w:sz w:val="15"/>
+          <w:szCs w:val="15"/>
+        </w:rPr>
+        <w:t xml:space="preserve"> Runtime status: NO EXCEPTION RAISED ; Fast validation: </w:t>
       </w:r>
       <w:proofErr w:type="spellStart"/>
       <w:r>
@@ -1728,6 +1960,7 @@
         </w:rPr>
         <w:t xml:space="preserve"> secs] Internal validation: </w:t>
       </w:r>
+      <w:proofErr w:type="gramStart"/>
       <w:r>
         <w:rPr>
           <w:color w:val="FF0000"/>
@@ -1741,7 +1974,15 @@
           <w:sz w:val="15"/>
           <w:szCs w:val="15"/>
         </w:rPr>
-        <w:t xml:space="preserve"> ; Runtime status:    </w:t>
+        <w:t xml:space="preserve"> ;</w:t>
+      </w:r>
+      <w:proofErr w:type="gramEnd"/>
+      <w:r>
+        <w:rPr>
+          <w:sz w:val="15"/>
+          <w:szCs w:val="15"/>
+        </w:rPr>
+        <w:t xml:space="preserve"> Runtime status:    </w:t>
       </w:r>
       <w:r>
         <w:rPr>
@@ -1836,7 +2077,23 @@
           <w:sz w:val="15"/>
           <w:szCs w:val="15"/>
         </w:rPr>
-        <w:t xml:space="preserve">: ............................. [001.95 secs] Internal validation: PASSED ; Runtime status: NO EXCEPTION RAISED ; Fast validation: </w:t>
+        <w:t xml:space="preserve">: ............................. [001.95 secs] Internal validation: </w:t>
+      </w:r>
+      <w:proofErr w:type="gramStart"/>
+      <w:r>
+        <w:rPr>
+          <w:sz w:val="15"/>
+          <w:szCs w:val="15"/>
+        </w:rPr>
+        <w:t>PASSED ;</w:t>
+      </w:r>
+      <w:proofErr w:type="gramEnd"/>
+      <w:r>
+        <w:rPr>
+          <w:sz w:val="15"/>
+          <w:szCs w:val="15"/>
+        </w:rPr>
+        <w:t xml:space="preserve"> Runtime status: NO EXCEPTION RAISED ; Fast validation: </w:t>
       </w:r>
       <w:proofErr w:type="spellStart"/>
       <w:r>
@@ -1917,6 +2174,7 @@
         </w:rPr>
         <w:t xml:space="preserve"> secs] Internal validation: </w:t>
       </w:r>
+      <w:proofErr w:type="gramStart"/>
       <w:r>
         <w:rPr>
           <w:color w:val="FF0000"/>
@@ -1930,7 +2188,15 @@
           <w:sz w:val="15"/>
           <w:szCs w:val="15"/>
         </w:rPr>
-        <w:t xml:space="preserve"> ; Runtime status</w:t>
+        <w:t xml:space="preserve"> ;</w:t>
+      </w:r>
+      <w:proofErr w:type="gramEnd"/>
+      <w:r>
+        <w:rPr>
+          <w:sz w:val="15"/>
+          <w:szCs w:val="15"/>
+        </w:rPr>
+        <w:t xml:space="preserve"> Runtime status</w:t>
       </w:r>
       <w:r>
         <w:rPr>
@@ -2043,6 +2309,7 @@
         </w:rPr>
         <w:t xml:space="preserve"> secs] Internal validation: </w:t>
       </w:r>
+      <w:proofErr w:type="gramStart"/>
       <w:r>
         <w:rPr>
           <w:color w:val="FF0000"/>
@@ -2056,7 +2323,15 @@
           <w:sz w:val="15"/>
           <w:szCs w:val="15"/>
         </w:rPr>
-        <w:t xml:space="preserve"> ; Runtime status:    </w:t>
+        <w:t xml:space="preserve"> ;</w:t>
+      </w:r>
+      <w:proofErr w:type="gramEnd"/>
+      <w:r>
+        <w:rPr>
+          <w:sz w:val="15"/>
+          <w:szCs w:val="15"/>
+        </w:rPr>
+        <w:t xml:space="preserve"> Runtime status:    </w:t>
       </w:r>
       <w:r>
         <w:rPr>
@@ -2169,6 +2444,7 @@
         </w:rPr>
         <w:t xml:space="preserve"> secs] Internal validation: </w:t>
       </w:r>
+      <w:proofErr w:type="gramStart"/>
       <w:r>
         <w:rPr>
           <w:color w:val="FF0000"/>
@@ -2182,7 +2458,15 @@
           <w:sz w:val="15"/>
           <w:szCs w:val="15"/>
         </w:rPr>
-        <w:t xml:space="preserve"> ; Runtime status:    </w:t>
+        <w:t xml:space="preserve"> ;</w:t>
+      </w:r>
+      <w:proofErr w:type="gramEnd"/>
+      <w:r>
+        <w:rPr>
+          <w:sz w:val="15"/>
+          <w:szCs w:val="15"/>
+        </w:rPr>
+        <w:t xml:space="preserve"> Runtime status:    </w:t>
       </w:r>
       <w:r>
         <w:rPr>
@@ -2235,29 +2519,47 @@
     <w:p>
       <w:pPr>
         <w:rPr>
-          <w:sz w:val="15"/>
-          <w:szCs w:val="15"/>
-        </w:rPr>
-      </w:pPr>
-      <w:r>
-        <w:rPr>
-          <w:sz w:val="15"/>
-          <w:szCs w:val="15"/>
-        </w:rPr>
-        <w:t xml:space="preserve">[ 26] </w:t>
-      </w:r>
-      <w:r>
-        <w:rPr>
-          <w:color w:val="FF0000"/>
-          <w:sz w:val="15"/>
-          <w:szCs w:val="15"/>
-        </w:rPr>
-        <w:t>'</w:t>
-      </w:r>
-      <w:proofErr w:type="spellStart"/>
-      <w:r>
-        <w:rPr>
-          <w:color w:val="FF0000"/>
+          <w:color w:val="00B050"/>
+          <w:sz w:val="15"/>
+          <w:szCs w:val="15"/>
+        </w:rPr>
+      </w:pPr>
+      <w:r>
+        <w:rPr>
+          <w:color w:val="00B050"/>
+          <w:sz w:val="15"/>
+          <w:szCs w:val="15"/>
+        </w:rPr>
+        <w:t xml:space="preserve">[ </w:t>
+      </w:r>
+      <w:proofErr w:type="gramStart"/>
+      <w:r>
+        <w:rPr>
+          <w:color w:val="00B050"/>
+          <w:sz w:val="15"/>
+          <w:szCs w:val="15"/>
+        </w:rPr>
+        <w:t>26</w:t>
+      </w:r>
+      <w:r>
+        <w:rPr>
+          <w:color w:val="00B050"/>
+        </w:rPr>
+        <w:t xml:space="preserve"> </w:t>
+      </w:r>
+      <w:r>
+        <w:rPr>
+          <w:color w:val="00B050"/>
+          <w:sz w:val="15"/>
+          <w:szCs w:val="15"/>
+        </w:rPr>
+        <w:t xml:space="preserve"> '</w:t>
+      </w:r>
+      <w:proofErr w:type="spellStart"/>
+      <w:proofErr w:type="gramEnd"/>
+      <w:r>
+        <w:rPr>
+          <w:color w:val="00B050"/>
           <w:sz w:val="15"/>
           <w:szCs w:val="15"/>
         </w:rPr>
@@ -2266,53 +2568,34 @@
       <w:proofErr w:type="spellEnd"/>
       <w:r>
         <w:rPr>
-          <w:color w:val="FF0000"/>
-          <w:sz w:val="15"/>
-          <w:szCs w:val="15"/>
-        </w:rPr>
-        <w:t>'</w:t>
-      </w:r>
-      <w:r>
-        <w:rPr>
-          <w:sz w:val="15"/>
-          <w:szCs w:val="15"/>
-        </w:rPr>
-        <w:t xml:space="preserve">: ......................................... [   </w:t>
-      </w:r>
-      <w:proofErr w:type="spellStart"/>
-      <w:r>
-        <w:rPr>
-          <w:sz w:val="15"/>
-          <w:szCs w:val="15"/>
-        </w:rPr>
-        <w:t>NaN</w:t>
-      </w:r>
-      <w:proofErr w:type="spellEnd"/>
-      <w:r>
-        <w:rPr>
-          <w:sz w:val="15"/>
-          <w:szCs w:val="15"/>
-        </w:rPr>
-        <w:t xml:space="preserve"> secs] Internal validation: FAILED ; Runtime status</w:t>
-      </w:r>
-      <w:r>
-        <w:rPr>
-          <w:color w:val="FF0000"/>
-          <w:sz w:val="15"/>
-          <w:szCs w:val="15"/>
-        </w:rPr>
-        <w:t xml:space="preserve">:    EXCEPTION RAISED </w:t>
-      </w:r>
-      <w:r>
-        <w:rPr>
-          <w:sz w:val="15"/>
-          <w:szCs w:val="15"/>
-        </w:rPr>
-        <w:t xml:space="preserve">; Fast validation: </w:t>
-      </w:r>
-      <w:proofErr w:type="spellStart"/>
-      <w:r>
-        <w:rPr>
+          <w:color w:val="00B050"/>
+          <w:sz w:val="15"/>
+          <w:szCs w:val="15"/>
+        </w:rPr>
+        <w:t xml:space="preserve">': ......................................... [000.90 secs] Internal validation: </w:t>
+      </w:r>
+      <w:proofErr w:type="gramStart"/>
+      <w:r>
+        <w:rPr>
+          <w:color w:val="00B050"/>
+          <w:sz w:val="15"/>
+          <w:szCs w:val="15"/>
+        </w:rPr>
+        <w:t>PASSED ;</w:t>
+      </w:r>
+      <w:proofErr w:type="gramEnd"/>
+      <w:r>
+        <w:rPr>
+          <w:color w:val="00B050"/>
+          <w:sz w:val="15"/>
+          <w:szCs w:val="15"/>
+        </w:rPr>
+        <w:t xml:space="preserve"> Runtime status: NO EXCEPTION RAISED ; Fast validation: </w:t>
+      </w:r>
+      <w:proofErr w:type="spellStart"/>
+      <w:r>
+        <w:rPr>
+          <w:color w:val="00B050"/>
           <w:sz w:val="15"/>
           <w:szCs w:val="15"/>
         </w:rPr>
@@ -2321,14 +2604,476 @@
       <w:proofErr w:type="spellEnd"/>
       <w:r>
         <w:rPr>
+          <w:color w:val="00B050"/>
+          <w:sz w:val="15"/>
+          <w:szCs w:val="15"/>
+        </w:rPr>
+        <w:t xml:space="preserve"> ; Full validation: PASSED ; </w:t>
+      </w:r>
+    </w:p>
+    <w:p>
+      <w:pPr>
+        <w:rPr>
+          <w:color w:val="FF0000"/>
+          <w:sz w:val="15"/>
+          <w:szCs w:val="15"/>
+        </w:rPr>
+      </w:pPr>
+      <w:r>
+        <w:rPr>
+          <w:sz w:val="15"/>
+          <w:szCs w:val="15"/>
+        </w:rPr>
+        <w:t xml:space="preserve">[ 27] </w:t>
+      </w:r>
+      <w:r>
+        <w:rPr>
+          <w:color w:val="FF0000"/>
+          <w:sz w:val="15"/>
+          <w:szCs w:val="15"/>
+        </w:rPr>
+        <w:t>'</w:t>
+      </w:r>
+      <w:proofErr w:type="spellStart"/>
+      <w:r>
+        <w:rPr>
+          <w:color w:val="FF0000"/>
+          <w:sz w:val="15"/>
+          <w:szCs w:val="15"/>
+        </w:rPr>
+        <w:t>v_ibio_wvfComputeConePSF</w:t>
+      </w:r>
+      <w:proofErr w:type="spellEnd"/>
+      <w:r>
+        <w:rPr>
+          <w:color w:val="FF0000"/>
+          <w:sz w:val="15"/>
+          <w:szCs w:val="15"/>
+        </w:rPr>
+        <w:t xml:space="preserve">': .................................... [003.39 secs] Internal validation: </w:t>
+      </w:r>
+      <w:proofErr w:type="gramStart"/>
+      <w:r>
+        <w:rPr>
+          <w:color w:val="FF0000"/>
+          <w:sz w:val="15"/>
+          <w:szCs w:val="15"/>
+        </w:rPr>
+        <w:t>PASSED ;</w:t>
+      </w:r>
+      <w:proofErr w:type="gramEnd"/>
+      <w:r>
+        <w:rPr>
+          <w:color w:val="FF0000"/>
+          <w:sz w:val="15"/>
+          <w:szCs w:val="15"/>
+        </w:rPr>
+        <w:t xml:space="preserve"> Runtime status: NO EXCEPTION RAISED ; Fast validation: </w:t>
+      </w:r>
+      <w:proofErr w:type="spellStart"/>
+      <w:r>
+        <w:rPr>
+          <w:color w:val="FF0000"/>
+          <w:sz w:val="15"/>
+          <w:szCs w:val="15"/>
+        </w:rPr>
+        <w:t>NoTest</w:t>
+      </w:r>
+      <w:proofErr w:type="spellEnd"/>
+      <w:r>
+        <w:rPr>
+          <w:color w:val="FF0000"/>
+          <w:sz w:val="15"/>
+          <w:szCs w:val="15"/>
+        </w:rPr>
+        <w:t xml:space="preserve"> ; Full validation: FAILED ; </w:t>
+      </w:r>
+    </w:p>
+    <w:p>
+      <w:pPr>
+        <w:rPr>
+          <w:color w:val="00B050"/>
+          <w:sz w:val="15"/>
+          <w:szCs w:val="15"/>
+        </w:rPr>
+      </w:pPr>
+      <w:r>
+        <w:rPr>
+          <w:color w:val="00B050"/>
+          <w:sz w:val="15"/>
+          <w:szCs w:val="15"/>
+        </w:rPr>
+        <w:t xml:space="preserve">[ 28] </w:t>
+      </w:r>
+      <w:r>
+        <w:rPr>
+          <w:color w:val="00B050"/>
+          <w:sz w:val="15"/>
+          <w:szCs w:val="15"/>
+        </w:rPr>
+        <w:t>'</w:t>
+      </w:r>
+      <w:proofErr w:type="spellStart"/>
+      <w:r>
+        <w:rPr>
+          <w:color w:val="00B050"/>
+          <w:sz w:val="15"/>
+          <w:szCs w:val="15"/>
+        </w:rPr>
+        <w:t>v_ibio_wvfDiffractionPSF</w:t>
+      </w:r>
+      <w:proofErr w:type="spellEnd"/>
+      <w:r>
+        <w:rPr>
+          <w:color w:val="00B050"/>
+          <w:sz w:val="15"/>
+          <w:szCs w:val="15"/>
+        </w:rPr>
+        <w:t xml:space="preserve">': .................................... [000.54 secs] Internal validation: </w:t>
+      </w:r>
+      <w:proofErr w:type="gramStart"/>
+      <w:r>
+        <w:rPr>
+          <w:color w:val="00B050"/>
+          <w:sz w:val="15"/>
+          <w:szCs w:val="15"/>
+        </w:rPr>
+        <w:t>PASSED ;</w:t>
+      </w:r>
+      <w:proofErr w:type="gramEnd"/>
+      <w:r>
+        <w:rPr>
+          <w:color w:val="00B050"/>
+          <w:sz w:val="15"/>
+          <w:szCs w:val="15"/>
+        </w:rPr>
+        <w:t xml:space="preserve"> Runtime status: NO EXCEPTION RAISED ; Fast validation: </w:t>
+      </w:r>
+      <w:proofErr w:type="spellStart"/>
+      <w:r>
+        <w:rPr>
+          <w:color w:val="00B050"/>
+          <w:sz w:val="15"/>
+          <w:szCs w:val="15"/>
+        </w:rPr>
+        <w:t>NoTest</w:t>
+      </w:r>
+      <w:proofErr w:type="spellEnd"/>
+      <w:r>
+        <w:rPr>
+          <w:color w:val="00B050"/>
+          <w:sz w:val="15"/>
+          <w:szCs w:val="15"/>
+        </w:rPr>
+        <w:t xml:space="preserve"> ; Full validation: PASSED ; (using custom tolerances for some fields);</w:t>
+      </w:r>
+    </w:p>
+    <w:p>
+      <w:pPr>
+        <w:rPr>
+          <w:color w:val="00B050"/>
+          <w:sz w:val="15"/>
+          <w:szCs w:val="15"/>
+        </w:rPr>
+      </w:pPr>
+      <w:r>
+        <w:rPr>
+          <w:color w:val="00B050"/>
+          <w:sz w:val="15"/>
+          <w:szCs w:val="15"/>
+        </w:rPr>
+        <w:tab/>
+        <w:t>Got this to pass with tolerance fraction of 0.0002.  Close enough.</w:t>
+      </w:r>
+    </w:p>
+    <w:p>
+      <w:pPr>
+        <w:rPr>
+          <w:sz w:val="15"/>
+          <w:szCs w:val="15"/>
+        </w:rPr>
+      </w:pPr>
+      <w:r>
+        <w:rPr>
+          <w:sz w:val="15"/>
+          <w:szCs w:val="15"/>
+        </w:rPr>
+        <w:t xml:space="preserve">[ 29] </w:t>
+      </w:r>
+      <w:proofErr w:type="gramStart"/>
+      <w:r>
+        <w:rPr>
+          <w:color w:val="00B050"/>
+          <w:sz w:val="15"/>
+          <w:szCs w:val="15"/>
+        </w:rPr>
+        <w:t>[  1</w:t>
+      </w:r>
+      <w:proofErr w:type="gramEnd"/>
+      <w:r>
+        <w:rPr>
+          <w:color w:val="00B050"/>
+          <w:sz w:val="15"/>
+          <w:szCs w:val="15"/>
+        </w:rPr>
+        <w:t>] '</w:t>
+      </w:r>
+      <w:proofErr w:type="spellStart"/>
+      <w:r>
+        <w:rPr>
+          <w:color w:val="00B050"/>
+          <w:sz w:val="15"/>
+          <w:szCs w:val="15"/>
+        </w:rPr>
+        <w:t>v_ibio_wvfSpatialSampling</w:t>
+      </w:r>
+      <w:proofErr w:type="spellEnd"/>
+      <w:r>
+        <w:rPr>
+          <w:color w:val="00B050"/>
+          <w:sz w:val="15"/>
+          <w:szCs w:val="15"/>
+        </w:rPr>
+        <w:t xml:space="preserve">': ................................... [000.11 secs] Internal validation: </w:t>
+      </w:r>
+      <w:proofErr w:type="gramStart"/>
+      <w:r>
+        <w:rPr>
+          <w:color w:val="00B050"/>
+          <w:sz w:val="15"/>
+          <w:szCs w:val="15"/>
+        </w:rPr>
+        <w:t>PASSED ;</w:t>
+      </w:r>
+      <w:proofErr w:type="gramEnd"/>
+      <w:r>
+        <w:rPr>
+          <w:color w:val="00B050"/>
+          <w:sz w:val="15"/>
+          <w:szCs w:val="15"/>
+        </w:rPr>
+        <w:t xml:space="preserve"> Runtime status: NO EXCEPTION RAISED ; Fast validation: </w:t>
+      </w:r>
+      <w:proofErr w:type="spellStart"/>
+      <w:r>
+        <w:rPr>
+          <w:color w:val="00B050"/>
+          <w:sz w:val="15"/>
+          <w:szCs w:val="15"/>
+        </w:rPr>
+        <w:t>NoTest</w:t>
+      </w:r>
+      <w:proofErr w:type="spellEnd"/>
+      <w:r>
+        <w:rPr>
+          <w:color w:val="00B050"/>
+          <w:sz w:val="15"/>
+          <w:szCs w:val="15"/>
+        </w:rPr>
+        <w:t xml:space="preserve"> ; Full validation: PASSED ; (using custom tolerances for some fields);</w:t>
+      </w:r>
+    </w:p>
+    <w:p>
+      <w:pPr>
+        <w:rPr>
+          <w:sz w:val="15"/>
+          <w:szCs w:val="15"/>
+        </w:rPr>
+      </w:pPr>
+      <w:r>
+        <w:rPr>
+          <w:sz w:val="15"/>
+          <w:szCs w:val="15"/>
+        </w:rPr>
+        <w:t xml:space="preserve">[ 30] </w:t>
+      </w:r>
+      <w:r>
+        <w:rPr>
+          <w:color w:val="FF0000"/>
+          <w:sz w:val="15"/>
+          <w:szCs w:val="15"/>
+        </w:rPr>
+        <w:t>'</w:t>
+      </w:r>
+      <w:proofErr w:type="spellStart"/>
+      <w:r>
+        <w:rPr>
+          <w:color w:val="FF0000"/>
+          <w:sz w:val="15"/>
+          <w:szCs w:val="15"/>
+        </w:rPr>
+        <w:t>v_ibio_wvfStiles</w:t>
+      </w:r>
+      <w:r>
+        <w:rPr>
+          <w:color w:val="FF0000"/>
+          <w:sz w:val="15"/>
+          <w:szCs w:val="15"/>
+        </w:rPr>
+        <w:t>Crawford</w:t>
+      </w:r>
+      <w:proofErr w:type="spellEnd"/>
+      <w:r>
+        <w:rPr>
+          <w:sz w:val="15"/>
+          <w:szCs w:val="15"/>
+        </w:rPr>
+        <w:t xml:space="preserve">': .................................... [000.30 secs] Internal validation: </w:t>
+      </w:r>
+      <w:proofErr w:type="gramStart"/>
+      <w:r>
+        <w:rPr>
+          <w:sz w:val="15"/>
+          <w:szCs w:val="15"/>
+        </w:rPr>
+        <w:t>PASSED ;</w:t>
+      </w:r>
+      <w:proofErr w:type="gramEnd"/>
+      <w:r>
+        <w:rPr>
+          <w:sz w:val="15"/>
+          <w:szCs w:val="15"/>
+        </w:rPr>
+        <w:t xml:space="preserve"> Runtime status: NO EXCEPTION RAISED ; Fast validation: </w:t>
+      </w:r>
+      <w:proofErr w:type="spellStart"/>
+      <w:r>
+        <w:rPr>
+          <w:sz w:val="15"/>
+          <w:szCs w:val="15"/>
+        </w:rPr>
+        <w:t>NoTest</w:t>
+      </w:r>
+      <w:proofErr w:type="spellEnd"/>
+      <w:r>
+        <w:rPr>
           <w:sz w:val="15"/>
           <w:szCs w:val="15"/>
         </w:rPr>
         <w:t xml:space="preserve"> ; Full validation: </w:t>
       </w:r>
-      <w:proofErr w:type="spellStart"/>
-      <w:r>
-        <w:rPr>
+      <w:r>
+        <w:rPr>
+          <w:color w:val="FF0000"/>
+          <w:sz w:val="15"/>
+          <w:szCs w:val="15"/>
+        </w:rPr>
+        <w:t>FAILED</w:t>
+      </w:r>
+      <w:r>
+        <w:rPr>
+          <w:sz w:val="15"/>
+          <w:szCs w:val="15"/>
+        </w:rPr>
+        <w:t xml:space="preserve"> ; </w:t>
+      </w:r>
+    </w:p>
+    <w:p>
+      <w:pPr>
+        <w:rPr>
+          <w:color w:val="00B050"/>
+          <w:sz w:val="15"/>
+          <w:szCs w:val="15"/>
+        </w:rPr>
+      </w:pPr>
+      <w:r>
+        <w:rPr>
+          <w:color w:val="00B050"/>
+          <w:sz w:val="15"/>
+          <w:szCs w:val="15"/>
+        </w:rPr>
+        <w:tab/>
+        <w:t xml:space="preserve">I think the problem here is that the SCE aperture is getting overridden with the new default all </w:t>
+      </w:r>
+      <w:proofErr w:type="gramStart"/>
+      <w:r>
+        <w:rPr>
+          <w:color w:val="00B050"/>
+          <w:sz w:val="15"/>
+          <w:szCs w:val="15"/>
+        </w:rPr>
+        <w:t>ones</w:t>
+      </w:r>
+      <w:proofErr w:type="gramEnd"/>
+      <w:r>
+        <w:rPr>
+          <w:color w:val="00B050"/>
+          <w:sz w:val="15"/>
+          <w:szCs w:val="15"/>
+        </w:rPr>
+        <w:t xml:space="preserve"> aperture.</w:t>
+      </w:r>
+    </w:p>
+    <w:p>
+      <w:pPr>
+        <w:rPr>
+          <w:color w:val="00B050"/>
+          <w:sz w:val="15"/>
+          <w:szCs w:val="15"/>
+        </w:rPr>
+      </w:pPr>
+      <w:r>
+        <w:rPr>
+          <w:color w:val="00B050"/>
+          <w:sz w:val="15"/>
+          <w:szCs w:val="15"/>
+        </w:rPr>
+        <w:t>[ 31</w:t>
+      </w:r>
+      <w:r>
+        <w:rPr>
+          <w:color w:val="00B050"/>
+        </w:rPr>
+        <w:t xml:space="preserve"> </w:t>
+      </w:r>
+      <w:r>
+        <w:rPr>
+          <w:color w:val="00B050"/>
+          <w:sz w:val="15"/>
+          <w:szCs w:val="15"/>
+        </w:rPr>
+        <w:t>'</w:t>
+      </w:r>
+      <w:proofErr w:type="spellStart"/>
+      <w:r>
+        <w:rPr>
+          <w:color w:val="00B050"/>
+          <w:sz w:val="15"/>
+          <w:szCs w:val="15"/>
+        </w:rPr>
+        <w:t>v_ibio_wvfZernikePolynomials</w:t>
+      </w:r>
+      <w:proofErr w:type="spellEnd"/>
+      <w:r>
+        <w:rPr>
+          <w:color w:val="00B050"/>
+          <w:sz w:val="15"/>
+          <w:szCs w:val="15"/>
+        </w:rPr>
+        <w:t xml:space="preserve">': ................................ [000.29 secs] Internal validation: </w:t>
+      </w:r>
+      <w:proofErr w:type="gramStart"/>
+      <w:r>
+        <w:rPr>
+          <w:color w:val="00B050"/>
+          <w:sz w:val="15"/>
+          <w:szCs w:val="15"/>
+        </w:rPr>
+        <w:t>PASSED ;</w:t>
+      </w:r>
+      <w:proofErr w:type="gramEnd"/>
+      <w:r>
+        <w:rPr>
+          <w:color w:val="00B050"/>
+          <w:sz w:val="15"/>
+          <w:szCs w:val="15"/>
+        </w:rPr>
+        <w:t xml:space="preserve"> Runtime status: NO EXCEPTION RAISED ; Fast validation: </w:t>
+      </w:r>
+      <w:proofErr w:type="spellStart"/>
+      <w:r>
+        <w:rPr>
+          <w:color w:val="00B050"/>
           <w:sz w:val="15"/>
           <w:szCs w:val="15"/>
         </w:rPr>
@@ -2337,162 +3082,24 @@
       <w:proofErr w:type="spellEnd"/>
       <w:r>
         <w:rPr>
-          <w:sz w:val="15"/>
-          <w:szCs w:val="15"/>
-        </w:rPr>
-        <w:t xml:space="preserve"> ; </w:t>
-      </w:r>
-    </w:p>
-    <w:p>
-      <w:pPr>
-        <w:rPr>
-          <w:color w:val="FF0000"/>
-          <w:sz w:val="15"/>
-          <w:szCs w:val="15"/>
-        </w:rPr>
-      </w:pPr>
-      <w:r>
-        <w:rPr>
-          <w:sz w:val="15"/>
-          <w:szCs w:val="15"/>
-        </w:rPr>
-        <w:t xml:space="preserve">[ 27] </w:t>
-      </w:r>
-      <w:r>
-        <w:rPr>
-          <w:color w:val="FF0000"/>
-          <w:sz w:val="15"/>
-          <w:szCs w:val="15"/>
-        </w:rPr>
-        <w:t>'</w:t>
-      </w:r>
-      <w:proofErr w:type="spellStart"/>
-      <w:r>
-        <w:rPr>
-          <w:color w:val="FF0000"/>
-          <w:sz w:val="15"/>
-          <w:szCs w:val="15"/>
-        </w:rPr>
-        <w:t>v_ibio_wvfComputeConePSF</w:t>
-      </w:r>
-      <w:proofErr w:type="spellEnd"/>
-      <w:r>
-        <w:rPr>
-          <w:color w:val="FF0000"/>
-          <w:sz w:val="15"/>
-          <w:szCs w:val="15"/>
-        </w:rPr>
-        <w:t xml:space="preserve">': .................................... [003.39 secs] Internal validation: PASSED ; Runtime status: NO EXCEPTION RAISED ; Fast validation: </w:t>
-      </w:r>
-      <w:proofErr w:type="spellStart"/>
-      <w:r>
-        <w:rPr>
-          <w:color w:val="FF0000"/>
-          <w:sz w:val="15"/>
-          <w:szCs w:val="15"/>
-        </w:rPr>
-        <w:t>NoTest</w:t>
-      </w:r>
-      <w:proofErr w:type="spellEnd"/>
-      <w:r>
-        <w:rPr>
-          <w:color w:val="FF0000"/>
-          <w:sz w:val="15"/>
-          <w:szCs w:val="15"/>
-        </w:rPr>
-        <w:t xml:space="preserve"> ; Full validation: FAILED ; </w:t>
-      </w:r>
-    </w:p>
-    <w:p>
-      <w:pPr>
-        <w:rPr>
-          <w:sz w:val="15"/>
-          <w:szCs w:val="15"/>
-        </w:rPr>
-      </w:pPr>
-      <w:r>
-        <w:rPr>
-          <w:color w:val="000000" w:themeColor="text1"/>
-          <w:sz w:val="15"/>
-          <w:szCs w:val="15"/>
-        </w:rPr>
-        <w:t xml:space="preserve">[ 28] </w:t>
-      </w:r>
-      <w:r>
-        <w:rPr>
-          <w:color w:val="FF0000"/>
-          <w:sz w:val="15"/>
-          <w:szCs w:val="15"/>
-        </w:rPr>
-        <w:t>'</w:t>
-      </w:r>
-      <w:proofErr w:type="spellStart"/>
-      <w:r>
-        <w:rPr>
-          <w:color w:val="FF0000"/>
-          <w:sz w:val="15"/>
-          <w:szCs w:val="15"/>
-        </w:rPr>
-        <w:t>v_ibio_wvfDiffractionPSF</w:t>
-      </w:r>
-      <w:proofErr w:type="spellEnd"/>
-      <w:r>
-        <w:rPr>
-          <w:color w:val="FF0000"/>
-          <w:sz w:val="15"/>
-          <w:szCs w:val="15"/>
-        </w:rPr>
-        <w:t>'</w:t>
-      </w:r>
-      <w:r>
-        <w:rPr>
-          <w:sz w:val="15"/>
-          <w:szCs w:val="15"/>
-        </w:rPr>
-        <w:t xml:space="preserve">: .................................... [001.11 secs] Internal validation: PASSED ; Runtime status: NO EXCEPTION RAISED ; Fast validation: </w:t>
-      </w:r>
-      <w:proofErr w:type="spellStart"/>
-      <w:r>
-        <w:rPr>
-          <w:sz w:val="15"/>
-          <w:szCs w:val="15"/>
-        </w:rPr>
-        <w:t>NoTest</w:t>
-      </w:r>
-      <w:proofErr w:type="spellEnd"/>
-      <w:r>
-        <w:rPr>
-          <w:sz w:val="15"/>
-          <w:szCs w:val="15"/>
-        </w:rPr>
-        <w:t xml:space="preserve"> ; Full validation: </w:t>
-      </w:r>
-      <w:r>
-        <w:rPr>
-          <w:color w:val="FF0000"/>
-          <w:sz w:val="15"/>
-          <w:szCs w:val="15"/>
-        </w:rPr>
-        <w:t>FAILED</w:t>
-      </w:r>
-      <w:r>
-        <w:rPr>
-          <w:sz w:val="15"/>
-          <w:szCs w:val="15"/>
-        </w:rPr>
-        <w:t xml:space="preserve"> ; </w:t>
-      </w:r>
-    </w:p>
-    <w:p>
-      <w:pPr>
-        <w:rPr>
-          <w:color w:val="FF0000"/>
-          <w:sz w:val="15"/>
-          <w:szCs w:val="15"/>
-        </w:rPr>
-      </w:pPr>
-      <w:r>
-        <w:rPr>
+          <w:color w:val="00B050"/>
+          <w:sz w:val="15"/>
+          <w:szCs w:val="15"/>
+        </w:rPr>
+        <w:t xml:space="preserve"> ; Full validation: PASSED ; (using custom tolerances for some fields);</w:t>
+      </w:r>
+    </w:p>
+    <w:p>
+      <w:pPr>
+        <w:rPr>
+          <w:color w:val="7030A0"/>
+          <w:sz w:val="15"/>
+          <w:szCs w:val="15"/>
+        </w:rPr>
+      </w:pPr>
+      <w:r>
+        <w:rPr>
+          <w:color w:val="FF0000"/>
           <w:sz w:val="15"/>
           <w:szCs w:val="15"/>
         </w:rPr>
@@ -2500,328 +3107,16 @@
       </w:r>
       <w:r>
         <w:rPr>
-          <w:color w:val="FF0000"/>
-          <w:sz w:val="15"/>
-          <w:szCs w:val="15"/>
-        </w:rPr>
-        <w:t>Very small numerical discrepancies.  We could add a tolerance to the tests of fractional diff of 0.001 and they would pass, I think.  The differences may have to do with the support on</w:t>
-      </w:r>
-    </w:p>
-    <w:p>
-      <w:pPr>
-        <w:rPr>
-          <w:color w:val="FF0000"/>
-          <w:sz w:val="15"/>
-          <w:szCs w:val="15"/>
-        </w:rPr>
-      </w:pPr>
-      <w:r>
-        <w:rPr>
-          <w:color w:val="FF0000"/>
-          <w:sz w:val="15"/>
-          <w:szCs w:val="15"/>
-        </w:rPr>
-        <w:tab/>
-        <w:t>which the functions are being computed - that is just a wild conjecture, howe</w:t>
-      </w:r>
-      <w:r>
-        <w:rPr>
-          <w:color w:val="FF0000"/>
-          <w:sz w:val="15"/>
-          <w:szCs w:val="15"/>
-        </w:rPr>
-        <w:t>v</w:t>
-      </w:r>
-      <w:r>
-        <w:rPr>
-          <w:color w:val="FF0000"/>
-          <w:sz w:val="15"/>
-          <w:szCs w:val="15"/>
-        </w:rPr>
-        <w:t>er.</w:t>
-      </w:r>
-    </w:p>
-    <w:p>
-      <w:pPr>
-        <w:rPr>
-          <w:sz w:val="15"/>
-          <w:szCs w:val="15"/>
-        </w:rPr>
-      </w:pPr>
-      <w:r>
-        <w:rPr>
-          <w:sz w:val="15"/>
-          <w:szCs w:val="15"/>
-        </w:rPr>
-        <w:t xml:space="preserve">[ 29] </w:t>
-      </w:r>
-      <w:r>
-        <w:rPr>
-          <w:color w:val="FF0000"/>
-          <w:sz w:val="15"/>
-          <w:szCs w:val="15"/>
-        </w:rPr>
-        <w:t>'</w:t>
-      </w:r>
-      <w:proofErr w:type="spellStart"/>
-      <w:r>
-        <w:rPr>
-          <w:color w:val="FF0000"/>
-          <w:sz w:val="15"/>
-          <w:szCs w:val="15"/>
-        </w:rPr>
-        <w:t>v_ibio_wvfSpatialSampling</w:t>
-      </w:r>
-      <w:proofErr w:type="spellEnd"/>
-      <w:r>
-        <w:rPr>
-          <w:color w:val="FF0000"/>
-          <w:sz w:val="15"/>
-          <w:szCs w:val="15"/>
-        </w:rPr>
-        <w:t>'</w:t>
-      </w:r>
-      <w:r>
-        <w:rPr>
-          <w:sz w:val="15"/>
-          <w:szCs w:val="15"/>
-        </w:rPr>
-        <w:t xml:space="preserve">: ................................... [000.59 secs] Internal validation: PASSED ; Runtime status: NO EXCEPTION RAISED ; Fast validation: </w:t>
-      </w:r>
-      <w:proofErr w:type="spellStart"/>
-      <w:r>
-        <w:rPr>
-          <w:sz w:val="15"/>
-          <w:szCs w:val="15"/>
-        </w:rPr>
-        <w:t>NoTest</w:t>
-      </w:r>
-      <w:proofErr w:type="spellEnd"/>
-      <w:r>
-        <w:rPr>
-          <w:sz w:val="15"/>
-          <w:szCs w:val="15"/>
-        </w:rPr>
-        <w:t xml:space="preserve"> ; Full validation: </w:t>
-      </w:r>
-      <w:r>
-        <w:rPr>
-          <w:color w:val="FF0000"/>
-          <w:sz w:val="15"/>
-          <w:szCs w:val="15"/>
-        </w:rPr>
-        <w:t>FAILED</w:t>
-      </w:r>
-      <w:r>
-        <w:rPr>
-          <w:sz w:val="15"/>
-          <w:szCs w:val="15"/>
-        </w:rPr>
-        <w:t xml:space="preserve"> ; </w:t>
-      </w:r>
-    </w:p>
-    <w:p>
-      <w:pPr>
-        <w:rPr>
-          <w:sz w:val="15"/>
-          <w:szCs w:val="15"/>
-        </w:rPr>
-      </w:pPr>
-      <w:r>
-        <w:rPr>
-          <w:sz w:val="15"/>
-          <w:szCs w:val="15"/>
-        </w:rPr>
-        <w:tab/>
-      </w:r>
-      <w:r>
-        <w:rPr>
-          <w:color w:val="FF0000"/>
-          <w:sz w:val="15"/>
-          <w:szCs w:val="15"/>
-        </w:rPr>
-        <w:t>The arcmin variables are OK within 0.1%, but the PSFs differ by more than that.  Once other stuff gets fixed up, we can check those more carefully.</w:t>
-      </w:r>
-    </w:p>
-    <w:p>
-      <w:pPr>
-        <w:rPr>
-          <w:sz w:val="15"/>
-          <w:szCs w:val="15"/>
-        </w:rPr>
-      </w:pPr>
-      <w:r>
-        <w:rPr>
-          <w:sz w:val="15"/>
-          <w:szCs w:val="15"/>
-        </w:rPr>
-        <w:t xml:space="preserve">[ 30] </w:t>
-      </w:r>
-      <w:r>
-        <w:rPr>
-          <w:color w:val="FF0000"/>
-          <w:sz w:val="15"/>
-          <w:szCs w:val="15"/>
-        </w:rPr>
-        <w:t>'</w:t>
-      </w:r>
-      <w:proofErr w:type="spellStart"/>
-      <w:r>
-        <w:rPr>
-          <w:color w:val="FF0000"/>
-          <w:sz w:val="15"/>
-          <w:szCs w:val="15"/>
-        </w:rPr>
-        <w:t>v_ibio_wvfStiles</w:t>
-      </w:r>
-      <w:r>
-        <w:rPr>
-          <w:color w:val="FF0000"/>
-          <w:sz w:val="15"/>
-          <w:szCs w:val="15"/>
-        </w:rPr>
-        <w:t>Crawford</w:t>
-      </w:r>
-      <w:proofErr w:type="spellEnd"/>
-      <w:r>
-        <w:rPr>
-          <w:sz w:val="15"/>
-          <w:szCs w:val="15"/>
-        </w:rPr>
-        <w:t xml:space="preserve">': .................................... [000.30 secs] Internal validation: PASSED ; Runtime status: NO EXCEPTION RAISED ; Fast validation: </w:t>
-      </w:r>
-      <w:proofErr w:type="spellStart"/>
-      <w:r>
-        <w:rPr>
-          <w:sz w:val="15"/>
-          <w:szCs w:val="15"/>
-        </w:rPr>
-        <w:t>NoTest</w:t>
-      </w:r>
-      <w:proofErr w:type="spellEnd"/>
-      <w:r>
-        <w:rPr>
-          <w:sz w:val="15"/>
-          <w:szCs w:val="15"/>
-        </w:rPr>
-        <w:t xml:space="preserve"> ; Full validation: </w:t>
-      </w:r>
-      <w:r>
-        <w:rPr>
-          <w:color w:val="FF0000"/>
-          <w:sz w:val="15"/>
-          <w:szCs w:val="15"/>
-        </w:rPr>
-        <w:t>FAILED</w:t>
-      </w:r>
-      <w:r>
-        <w:rPr>
-          <w:sz w:val="15"/>
-          <w:szCs w:val="15"/>
-        </w:rPr>
-        <w:t xml:space="preserve"> ; </w:t>
-      </w:r>
-    </w:p>
-    <w:p>
-      <w:pPr>
-        <w:rPr>
-          <w:sz w:val="15"/>
-          <w:szCs w:val="15"/>
-        </w:rPr>
-      </w:pPr>
-      <w:r>
-        <w:rPr>
-          <w:sz w:val="15"/>
-          <w:szCs w:val="15"/>
-        </w:rPr>
-        <w:t xml:space="preserve">[ 31] </w:t>
-      </w:r>
-      <w:r>
-        <w:rPr>
-          <w:color w:val="FF0000"/>
-          <w:sz w:val="15"/>
-          <w:szCs w:val="15"/>
-        </w:rPr>
-        <w:t>'</w:t>
-      </w:r>
-      <w:proofErr w:type="spellStart"/>
-      <w:r>
-        <w:rPr>
-          <w:color w:val="FF0000"/>
-          <w:sz w:val="15"/>
-          <w:szCs w:val="15"/>
-        </w:rPr>
-        <w:t>v_ibio_wvfZernikePolynomials</w:t>
-      </w:r>
-      <w:proofErr w:type="spellEnd"/>
-      <w:r>
-        <w:rPr>
-          <w:color w:val="FF0000"/>
-          <w:sz w:val="15"/>
-          <w:szCs w:val="15"/>
-        </w:rPr>
-        <w:t>'</w:t>
-      </w:r>
-      <w:r>
-        <w:rPr>
-          <w:sz w:val="15"/>
-          <w:szCs w:val="15"/>
-        </w:rPr>
-        <w:t xml:space="preserve">: ................................ [001.61 secs] Internal validation: PASSED ; Runtime status: NO EXCEPTION RAISED ; Fast validation: </w:t>
-      </w:r>
-      <w:proofErr w:type="spellStart"/>
-      <w:r>
-        <w:rPr>
-          <w:sz w:val="15"/>
-          <w:szCs w:val="15"/>
-        </w:rPr>
-        <w:t>NoTest</w:t>
-      </w:r>
-      <w:proofErr w:type="spellEnd"/>
-      <w:r>
-        <w:rPr>
-          <w:sz w:val="15"/>
-          <w:szCs w:val="15"/>
-        </w:rPr>
-        <w:t xml:space="preserve"> ; Full validation: </w:t>
-      </w:r>
-      <w:r>
-        <w:rPr>
-          <w:color w:val="FF0000"/>
-          <w:sz w:val="15"/>
-          <w:szCs w:val="15"/>
-        </w:rPr>
-        <w:t>FAILED</w:t>
-      </w:r>
-      <w:r>
-        <w:rPr>
-          <w:sz w:val="15"/>
-          <w:szCs w:val="15"/>
-        </w:rPr>
-        <w:t xml:space="preserve"> ;</w:t>
-      </w:r>
-    </w:p>
-    <w:p>
-      <w:pPr>
-        <w:rPr>
-          <w:color w:val="FF0000"/>
-          <w:sz w:val="15"/>
-          <w:szCs w:val="15"/>
-        </w:rPr>
-      </w:pPr>
-      <w:r>
-        <w:rPr>
-          <w:color w:val="FF0000"/>
-          <w:sz w:val="15"/>
-          <w:szCs w:val="15"/>
-        </w:rPr>
-        <w:tab/>
+          <w:color w:val="7030A0"/>
+          <w:sz w:val="15"/>
+          <w:szCs w:val="15"/>
+        </w:rPr>
         <w:t xml:space="preserve">Had to comment out some broken </w:t>
       </w:r>
       <w:proofErr w:type="spellStart"/>
       <w:r>
         <w:rPr>
-          <w:color w:val="FF0000"/>
+          <w:color w:val="7030A0"/>
           <w:sz w:val="15"/>
           <w:szCs w:val="15"/>
         </w:rPr>
@@ -2830,7 +3125,7 @@
       <w:proofErr w:type="spellEnd"/>
       <w:r>
         <w:rPr>
-          <w:color w:val="FF0000"/>
+          <w:color w:val="7030A0"/>
           <w:sz w:val="15"/>
           <w:szCs w:val="15"/>
         </w:rPr>
@@ -2838,90 +3133,11 @@
       </w:r>
       <w:r>
         <w:rPr>
-          <w:color w:val="FF0000"/>
+          <w:color w:val="7030A0"/>
           <w:sz w:val="15"/>
           <w:szCs w:val="15"/>
         </w:rPr>
         <w:t>calls.  These need to be fixed but are not a numerical issue per se.</w:t>
-      </w:r>
-    </w:p>
-    <w:p>
-      <w:pPr>
-        <w:rPr>
-          <w:color w:val="FF0000"/>
-          <w:sz w:val="15"/>
-          <w:szCs w:val="15"/>
-        </w:rPr>
-      </w:pPr>
-      <w:r>
-        <w:rPr>
-          <w:color w:val="FF0000"/>
-          <w:sz w:val="15"/>
-          <w:szCs w:val="15"/>
-        </w:rPr>
-        <w:tab/>
-        <w:t>The pupil function is being vignetted by a different aperture, causing all sorts of pain.</w:t>
-      </w:r>
-    </w:p>
-    <w:p>
-      <w:pPr>
-        <w:rPr>
-          <w:sz w:val="15"/>
-          <w:szCs w:val="15"/>
-        </w:rPr>
-      </w:pPr>
-    </w:p>
-    <w:p>
-      <w:pPr>
-        <w:rPr>
-          <w:color w:val="FF0000"/>
-          <w:sz w:val="15"/>
-          <w:szCs w:val="15"/>
-        </w:rPr>
-      </w:pPr>
-      <w:r>
-        <w:rPr>
-          <w:color w:val="FF0000"/>
-          <w:sz w:val="15"/>
-          <w:szCs w:val="15"/>
-        </w:rPr>
-        <w:t xml:space="preserve">Looks like oi padding convention differs between </w:t>
-      </w:r>
-      <w:proofErr w:type="spellStart"/>
-      <w:r>
-        <w:rPr>
-          <w:color w:val="FF0000"/>
-          <w:sz w:val="15"/>
-          <w:szCs w:val="15"/>
-        </w:rPr>
-        <w:t>ISETBio</w:t>
-      </w:r>
-      <w:proofErr w:type="spellEnd"/>
-      <w:r>
-        <w:rPr>
-          <w:color w:val="FF0000"/>
-          <w:sz w:val="15"/>
-          <w:szCs w:val="15"/>
-        </w:rPr>
-        <w:t xml:space="preserve"> and </w:t>
-      </w:r>
-      <w:proofErr w:type="spellStart"/>
-      <w:r>
-        <w:rPr>
-          <w:color w:val="FF0000"/>
-          <w:sz w:val="15"/>
-          <w:szCs w:val="15"/>
-        </w:rPr>
-        <w:t>ISETCam</w:t>
-      </w:r>
-      <w:proofErr w:type="spellEnd"/>
-      <w:r>
-        <w:rPr>
-          <w:color w:val="FF0000"/>
-          <w:sz w:val="15"/>
-          <w:szCs w:val="15"/>
-        </w:rPr>
-        <w:t>, which produces big differences in the photons because of the edge effects.</w:t>
       </w:r>
     </w:p>
     <w:p>

</xml_diff>

<commit_message>
Reasonable validation precisions added.
</commit_message>
<xml_diff>
--- a/zzISETBio-Cam_Validations_Status.docx
+++ b/zzISETBio-Cam_Validations_Status.docx
@@ -9,42 +9,94 @@
           <w:szCs w:val="15"/>
         </w:rPr>
       </w:pPr>
-      <w:r>
-        <w:rPr>
-          <w:sz w:val="15"/>
-          <w:szCs w:val="15"/>
-        </w:rPr>
-        <w:t xml:space="preserve">[  1] </w:t>
-      </w:r>
-      <w:r>
-        <w:rPr>
-          <w:color w:val="00B050"/>
-          <w:sz w:val="15"/>
-          <w:szCs w:val="15"/>
-        </w:rPr>
-        <w:t>'v_ibio_Colorimetry'</w:t>
-      </w:r>
-      <w:r>
-        <w:rPr>
-          <w:sz w:val="15"/>
-          <w:szCs w:val="15"/>
-        </w:rPr>
-        <w:t xml:space="preserve">: .......................................... [000.34 secs] Internal validation: PASSED ; Runtime status: NO EXCEPTION RAISED ; Fast validation: NoTest ; Full validation: PASSED ; </w:t>
-      </w:r>
-    </w:p>
-    <w:p>
-      <w:pPr>
-        <w:rPr>
-          <w:sz w:val="15"/>
-          <w:szCs w:val="15"/>
-        </w:rPr>
-      </w:pPr>
-      <w:r>
-        <w:rPr>
-          <w:sz w:val="15"/>
-          <w:szCs w:val="15"/>
-        </w:rPr>
-        <w:t xml:space="preserve">[  2] </w:t>
+      <w:proofErr w:type="gramStart"/>
+      <w:r>
+        <w:rPr>
+          <w:sz w:val="15"/>
+          <w:szCs w:val="15"/>
+        </w:rPr>
+        <w:t>[  1</w:t>
+      </w:r>
+      <w:proofErr w:type="gramEnd"/>
+      <w:r>
+        <w:rPr>
+          <w:sz w:val="15"/>
+          <w:szCs w:val="15"/>
+        </w:rPr>
+        <w:t xml:space="preserve">] </w:t>
+      </w:r>
+      <w:r>
+        <w:rPr>
+          <w:color w:val="00B050"/>
+          <w:sz w:val="15"/>
+          <w:szCs w:val="15"/>
+        </w:rPr>
+        <w:t>'</w:t>
+      </w:r>
+      <w:proofErr w:type="spellStart"/>
+      <w:r>
+        <w:rPr>
+          <w:color w:val="00B050"/>
+          <w:sz w:val="15"/>
+          <w:szCs w:val="15"/>
+        </w:rPr>
+        <w:t>v_ibio_Colorimetry</w:t>
+      </w:r>
+      <w:proofErr w:type="spellEnd"/>
+      <w:r>
+        <w:rPr>
+          <w:color w:val="00B050"/>
+          <w:sz w:val="15"/>
+          <w:szCs w:val="15"/>
+        </w:rPr>
+        <w:t>'</w:t>
+      </w:r>
+      <w:r>
+        <w:rPr>
+          <w:sz w:val="15"/>
+          <w:szCs w:val="15"/>
+        </w:rPr>
+        <w:t xml:space="preserve">: .......................................... [000.34 secs] Internal validation: PASSED ; Runtime status: NO EXCEPTION RAISED ; Fast validation: </w:t>
+      </w:r>
+      <w:proofErr w:type="spellStart"/>
+      <w:r>
+        <w:rPr>
+          <w:sz w:val="15"/>
+          <w:szCs w:val="15"/>
+        </w:rPr>
+        <w:t>NoTest</w:t>
+      </w:r>
+      <w:proofErr w:type="spellEnd"/>
+      <w:r>
+        <w:rPr>
+          <w:sz w:val="15"/>
+          <w:szCs w:val="15"/>
+        </w:rPr>
+        <w:t xml:space="preserve"> ; Full validation: PASSED ; </w:t>
+      </w:r>
+    </w:p>
+    <w:p>
+      <w:pPr>
+        <w:rPr>
+          <w:sz w:val="15"/>
+          <w:szCs w:val="15"/>
+        </w:rPr>
+      </w:pPr>
+      <w:proofErr w:type="gramStart"/>
+      <w:r>
+        <w:rPr>
+          <w:sz w:val="15"/>
+          <w:szCs w:val="15"/>
+        </w:rPr>
+        <w:t>[  2</w:t>
+      </w:r>
+      <w:proofErr w:type="gramEnd"/>
+      <w:r>
+        <w:rPr>
+          <w:sz w:val="15"/>
+          <w:szCs w:val="15"/>
+        </w:rPr>
+        <w:t xml:space="preserve">] </w:t>
       </w:r>
       <w:r>
         <w:rPr>
@@ -59,46 +111,127 @@
           <w:sz w:val="15"/>
           <w:szCs w:val="15"/>
         </w:rPr>
-        <w:t xml:space="preserve">: ......................................... [000.33 secs] Internal validation: PASSED ; Runtime status: NO EXCEPTION RAISED ; Fast validation: NoTest ; Full validation: PASSED ; </w:t>
-      </w:r>
-    </w:p>
-    <w:p>
-      <w:pPr>
-        <w:rPr>
-          <w:color w:val="FF0000"/>
-          <w:sz w:val="15"/>
-          <w:szCs w:val="15"/>
-        </w:rPr>
-      </w:pPr>
-      <w:r>
-        <w:rPr>
-          <w:sz w:val="15"/>
-          <w:szCs w:val="15"/>
-        </w:rPr>
-        <w:t xml:space="preserve">[  3] </w:t>
-      </w:r>
-      <w:r>
-        <w:rPr>
-          <w:color w:val="FF0000"/>
-          <w:sz w:val="15"/>
-          <w:szCs w:val="15"/>
-        </w:rPr>
-        <w:t>'v_ibio_cmCurrentImpulse</w:t>
-      </w:r>
-      <w:r>
-        <w:rPr>
-          <w:sz w:val="15"/>
-          <w:szCs w:val="15"/>
-        </w:rPr>
-        <w:t xml:space="preserve">': ..................................... [017.74 secs] Internal validation: PASSED ; Runtime status: NO EXCEPTION RAISED ; Fast validation: NoTest ; </w:t>
-      </w:r>
-      <w:r>
-        <w:rPr>
-          <w:color w:val="FF0000"/>
-          <w:sz w:val="15"/>
-          <w:szCs w:val="15"/>
-        </w:rPr>
-        <w:t xml:space="preserve">Full validation: FAILED ; </w:t>
+        <w:t xml:space="preserve">: ......................................... [000.33 secs] Internal validation: </w:t>
+      </w:r>
+      <w:proofErr w:type="gramStart"/>
+      <w:r>
+        <w:rPr>
+          <w:sz w:val="15"/>
+          <w:szCs w:val="15"/>
+        </w:rPr>
+        <w:t>PASSED ;</w:t>
+      </w:r>
+      <w:proofErr w:type="gramEnd"/>
+      <w:r>
+        <w:rPr>
+          <w:sz w:val="15"/>
+          <w:szCs w:val="15"/>
+        </w:rPr>
+        <w:t xml:space="preserve"> Runtime status: NO EXCEPTION RAISED ; Fast validation: </w:t>
+      </w:r>
+      <w:proofErr w:type="spellStart"/>
+      <w:r>
+        <w:rPr>
+          <w:sz w:val="15"/>
+          <w:szCs w:val="15"/>
+        </w:rPr>
+        <w:t>NoTest</w:t>
+      </w:r>
+      <w:proofErr w:type="spellEnd"/>
+      <w:r>
+        <w:rPr>
+          <w:sz w:val="15"/>
+          <w:szCs w:val="15"/>
+        </w:rPr>
+        <w:t xml:space="preserve"> ; Full validation: PASSED ; </w:t>
+      </w:r>
+    </w:p>
+    <w:p>
+      <w:pPr>
+        <w:rPr>
+          <w:color w:val="00B050"/>
+          <w:sz w:val="15"/>
+          <w:szCs w:val="15"/>
+        </w:rPr>
+      </w:pPr>
+      <w:proofErr w:type="gramStart"/>
+      <w:r>
+        <w:rPr>
+          <w:sz w:val="15"/>
+          <w:szCs w:val="15"/>
+        </w:rPr>
+        <w:t>[  3</w:t>
+      </w:r>
+      <w:proofErr w:type="gramEnd"/>
+      <w:r>
+        <w:rPr>
+          <w:color w:val="00B050"/>
+          <w:sz w:val="15"/>
+          <w:szCs w:val="15"/>
+        </w:rPr>
+        <w:t xml:space="preserve">] </w:t>
+      </w:r>
+      <w:r>
+        <w:rPr>
+          <w:color w:val="00B050"/>
+          <w:sz w:val="15"/>
+          <w:szCs w:val="15"/>
+        </w:rPr>
+        <w:t xml:space="preserve"> '</w:t>
+      </w:r>
+      <w:proofErr w:type="spellStart"/>
+      <w:r>
+        <w:rPr>
+          <w:color w:val="00B050"/>
+          <w:sz w:val="15"/>
+          <w:szCs w:val="15"/>
+        </w:rPr>
+        <w:t>v_ibio_cmCurrentImpulse</w:t>
+      </w:r>
+      <w:proofErr w:type="spellEnd"/>
+      <w:r>
+        <w:rPr>
+          <w:color w:val="00B050"/>
+          <w:sz w:val="15"/>
+          <w:szCs w:val="15"/>
+        </w:rPr>
+        <w:t xml:space="preserve">': ..................................... [002.18 secs] Internal validation: </w:t>
+      </w:r>
+      <w:proofErr w:type="gramStart"/>
+      <w:r>
+        <w:rPr>
+          <w:color w:val="00B050"/>
+          <w:sz w:val="15"/>
+          <w:szCs w:val="15"/>
+        </w:rPr>
+        <w:t>PASSED ;</w:t>
+      </w:r>
+      <w:proofErr w:type="gramEnd"/>
+      <w:r>
+        <w:rPr>
+          <w:color w:val="00B050"/>
+          <w:sz w:val="15"/>
+          <w:szCs w:val="15"/>
+        </w:rPr>
+        <w:t xml:space="preserve"> Runtime status: NO EXCEPTION RAISED ; Fast validation: </w:t>
+      </w:r>
+      <w:proofErr w:type="spellStart"/>
+      <w:r>
+        <w:rPr>
+          <w:color w:val="00B050"/>
+          <w:sz w:val="15"/>
+          <w:szCs w:val="15"/>
+        </w:rPr>
+        <w:t>NoTest</w:t>
+      </w:r>
+      <w:proofErr w:type="spellEnd"/>
+      <w:r>
+        <w:rPr>
+          <w:color w:val="00B050"/>
+          <w:sz w:val="15"/>
+          <w:szCs w:val="15"/>
+        </w:rPr>
+        <w:t xml:space="preserve"> ; Full validation: PASSED ; (using custom tolerances for some fields);</w:t>
       </w:r>
     </w:p>
     <w:p>
@@ -116,195 +249,619 @@
           <w:szCs w:val="15"/>
         </w:rPr>
         <w:tab/>
-        <w:t>Different numbers.  Not sure why.  Not looking yet because may go away when we fix up some of the understood issue below.</w:t>
-      </w:r>
-    </w:p>
-    <w:p>
-      <w:pPr>
-        <w:rPr>
-          <w:sz w:val="15"/>
-          <w:szCs w:val="15"/>
-        </w:rPr>
-      </w:pPr>
-    </w:p>
-    <w:p>
-      <w:pPr>
-        <w:rPr>
-          <w:sz w:val="15"/>
-          <w:szCs w:val="15"/>
-        </w:rPr>
-      </w:pPr>
-      <w:r>
-        <w:rPr>
-          <w:sz w:val="15"/>
-          <w:szCs w:val="15"/>
-        </w:rPr>
-        <w:t xml:space="preserve">[  4] </w:t>
-      </w:r>
-      <w:r>
-        <w:rPr>
-          <w:color w:val="00B050"/>
-          <w:sz w:val="15"/>
-          <w:szCs w:val="15"/>
-        </w:rPr>
-        <w:t>'v_ibio_cmosaic'</w:t>
-      </w:r>
-      <w:r>
-        <w:rPr>
-          <w:sz w:val="15"/>
-          <w:szCs w:val="15"/>
-        </w:rPr>
-        <w:t xml:space="preserve">: .............................................. [000.60 secs] Internal validation: PASSED ; Runtime status: NO EXCEPTION RAISED ; Fast validation: NoTest ; Full validation: PASSED ; </w:t>
-      </w:r>
-    </w:p>
-    <w:p>
-      <w:pPr>
-        <w:rPr>
-          <w:sz w:val="15"/>
-          <w:szCs w:val="15"/>
-        </w:rPr>
-      </w:pPr>
-      <w:r>
-        <w:rPr>
-          <w:sz w:val="15"/>
-          <w:szCs w:val="15"/>
-        </w:rPr>
-        <w:t xml:space="preserve">[  5] </w:t>
-      </w:r>
-      <w:r>
-        <w:rPr>
-          <w:color w:val="00B050"/>
-          <w:sz w:val="15"/>
-          <w:szCs w:val="15"/>
-        </w:rPr>
-        <w:t>'v_ibio_conesrect'</w:t>
-      </w:r>
-      <w:r>
-        <w:rPr>
-          <w:sz w:val="15"/>
-          <w:szCs w:val="15"/>
-        </w:rPr>
-        <w:t xml:space="preserve">: ............................................ [001.90 secs] Internal validation: PASSED ; Runtime status: NO EXCEPTION RAISED ; Fast validation: NoTest ; Full validation: PASSED ; </w:t>
-      </w:r>
-    </w:p>
-    <w:p>
-      <w:pPr>
-        <w:rPr>
-          <w:sz w:val="15"/>
-          <w:szCs w:val="15"/>
-        </w:rPr>
-      </w:pPr>
-      <w:r>
-        <w:rPr>
-          <w:sz w:val="15"/>
-          <w:szCs w:val="15"/>
-        </w:rPr>
-        <w:t xml:space="preserve">[  6] </w:t>
-      </w:r>
-      <w:r>
-        <w:rPr>
-          <w:color w:val="00B050"/>
-          <w:sz w:val="15"/>
-          <w:szCs w:val="15"/>
-        </w:rPr>
-        <w:t>'v_PTBcalStructToIsetbioDisplayObjectAndBack'</w:t>
-      </w:r>
-      <w:r>
-        <w:rPr>
-          <w:sz w:val="15"/>
-          <w:szCs w:val="15"/>
-        </w:rPr>
-        <w:t xml:space="preserve">: ................. [000.07 secs] Internal validation: PASSED ; Runtime status: NO EXCEPTION RAISED ; Fast validation: NoTest ; Full validation: PASSED ; </w:t>
-      </w:r>
-    </w:p>
-    <w:p>
-      <w:pPr>
-        <w:rPr>
-          <w:sz w:val="15"/>
-          <w:szCs w:val="15"/>
-        </w:rPr>
-      </w:pPr>
-      <w:r>
-        <w:rPr>
-          <w:sz w:val="15"/>
-          <w:szCs w:val="15"/>
-        </w:rPr>
-        <w:t xml:space="preserve">[  7] </w:t>
-      </w:r>
-      <w:r>
-        <w:rPr>
-          <w:color w:val="00B050"/>
-          <w:sz w:val="15"/>
-          <w:szCs w:val="15"/>
-        </w:rPr>
-        <w:t>'v_ibio_DisplayColorConversion'</w:t>
-      </w:r>
-      <w:r>
-        <w:rPr>
-          <w:sz w:val="15"/>
-          <w:szCs w:val="15"/>
-        </w:rPr>
-        <w:t xml:space="preserve">: ............................... [000.27 secs] Internal validation: PASSED ; Runtime status: NO EXCEPTION RAISED ; Fast validation: NoTest ; Full validation: PASSED ; (using custom tolerances for some fields); </w:t>
-      </w:r>
-    </w:p>
-    <w:p>
-      <w:pPr>
-        <w:rPr>
-          <w:sz w:val="15"/>
-          <w:szCs w:val="15"/>
-        </w:rPr>
-      </w:pPr>
-      <w:r>
-        <w:rPr>
-          <w:sz w:val="15"/>
-          <w:szCs w:val="15"/>
-        </w:rPr>
-        <w:t xml:space="preserve">[  8] </w:t>
-      </w:r>
-      <w:r>
-        <w:rPr>
-          <w:color w:val="00B050"/>
-          <w:sz w:val="15"/>
-          <w:szCs w:val="15"/>
-        </w:rPr>
-        <w:t>'v_ibio_DisplayLUTinversion'</w:t>
-      </w:r>
-      <w:r>
-        <w:rPr>
-          <w:sz w:val="15"/>
-          <w:szCs w:val="15"/>
-        </w:rPr>
-        <w:t xml:space="preserve">: .................................. [000.17 secs] Internal validation: PASSED ; Runtime status: NO EXCEPTION RAISED ; Fast validation: NoTest ; Full validation: PASSED ; </w:t>
-      </w:r>
-    </w:p>
-    <w:p>
-      <w:pPr>
-        <w:rPr>
-          <w:sz w:val="15"/>
-          <w:szCs w:val="15"/>
-        </w:rPr>
-      </w:pPr>
-      <w:r>
-        <w:rPr>
-          <w:sz w:val="15"/>
-          <w:szCs w:val="15"/>
-        </w:rPr>
-        <w:t>[  9] 'v</w:t>
-      </w:r>
-      <w:r>
-        <w:rPr>
-          <w:color w:val="00B050"/>
-          <w:sz w:val="15"/>
-          <w:szCs w:val="15"/>
-        </w:rPr>
-        <w:t>_ibio_PTBcalStructToIsetbioDisplayObjectAndBack'</w:t>
-      </w:r>
-      <w:r>
-        <w:rPr>
-          <w:sz w:val="15"/>
-          <w:szCs w:val="15"/>
-        </w:rPr>
-        <w:t xml:space="preserve">: ............ [000.05 secs] Internal validation: PASSED ; Runtime status: NO EXCEPTION RAISED ; Fast validation: NoTest ; Full validation: PASSED ; </w:t>
+      </w:r>
+      <w:r>
+        <w:rPr>
+          <w:color w:val="FF0000"/>
+          <w:sz w:val="15"/>
+          <w:szCs w:val="15"/>
+        </w:rPr>
+        <w:t xml:space="preserve">Passing to fractional tolerance of 3e-4.  </w:t>
+      </w:r>
+      <w:proofErr w:type="gramStart"/>
+      <w:r>
+        <w:rPr>
+          <w:color w:val="FF0000"/>
+          <w:sz w:val="15"/>
+          <w:szCs w:val="15"/>
+        </w:rPr>
+        <w:t>But,</w:t>
+      </w:r>
+      <w:proofErr w:type="gramEnd"/>
+      <w:r>
+        <w:rPr>
+          <w:color w:val="FF0000"/>
+          <w:sz w:val="15"/>
+          <w:szCs w:val="15"/>
+        </w:rPr>
+        <w:t xml:space="preserve"> the plot that comes up at the end seems like what’s computed locally and what is plotted by the object differ in an unfortunate way.  This was</w:t>
+      </w:r>
+    </w:p>
+    <w:p>
+      <w:pPr>
+        <w:rPr>
+          <w:color w:val="FF0000"/>
+          <w:sz w:val="15"/>
+          <w:szCs w:val="15"/>
+        </w:rPr>
+      </w:pPr>
+      <w:r>
+        <w:rPr>
+          <w:color w:val="FF0000"/>
+          <w:sz w:val="15"/>
+          <w:szCs w:val="15"/>
+        </w:rPr>
+        <w:tab/>
+        <w:t xml:space="preserve">true on the </w:t>
+      </w:r>
+      <w:proofErr w:type="spellStart"/>
+      <w:r>
+        <w:rPr>
+          <w:color w:val="FF0000"/>
+          <w:sz w:val="15"/>
+          <w:szCs w:val="15"/>
+        </w:rPr>
+        <w:t>ISETBio</w:t>
+      </w:r>
+      <w:proofErr w:type="spellEnd"/>
+      <w:r>
+        <w:rPr>
+          <w:color w:val="FF0000"/>
+          <w:sz w:val="15"/>
+          <w:szCs w:val="15"/>
+        </w:rPr>
+        <w:t xml:space="preserve"> branch as well.</w:t>
+      </w:r>
+      <w:r>
+        <w:rPr>
+          <w:color w:val="FF0000"/>
+          <w:sz w:val="15"/>
+          <w:szCs w:val="15"/>
+        </w:rPr>
+        <w:t xml:space="preserve">  Could this be related to the fact that mean luminance is not actually being set to 50 in the </w:t>
+      </w:r>
+      <w:proofErr w:type="spellStart"/>
+      <w:r>
+        <w:rPr>
+          <w:color w:val="FF0000"/>
+          <w:sz w:val="15"/>
+          <w:szCs w:val="15"/>
+        </w:rPr>
+        <w:t>oisCreate</w:t>
+      </w:r>
+      <w:proofErr w:type="spellEnd"/>
+      <w:r>
+        <w:rPr>
+          <w:color w:val="FF0000"/>
+          <w:sz w:val="15"/>
+          <w:szCs w:val="15"/>
+        </w:rPr>
+        <w:t xml:space="preserve"> impulse code?</w:t>
+      </w:r>
+    </w:p>
+    <w:p>
+      <w:pPr>
+        <w:rPr>
+          <w:sz w:val="15"/>
+          <w:szCs w:val="15"/>
+        </w:rPr>
+      </w:pPr>
+    </w:p>
+    <w:p>
+      <w:pPr>
+        <w:rPr>
+          <w:sz w:val="15"/>
+          <w:szCs w:val="15"/>
+        </w:rPr>
+      </w:pPr>
+      <w:proofErr w:type="gramStart"/>
+      <w:r>
+        <w:rPr>
+          <w:sz w:val="15"/>
+          <w:szCs w:val="15"/>
+        </w:rPr>
+        <w:t>[  4</w:t>
+      </w:r>
+      <w:proofErr w:type="gramEnd"/>
+      <w:r>
+        <w:rPr>
+          <w:sz w:val="15"/>
+          <w:szCs w:val="15"/>
+        </w:rPr>
+        <w:t xml:space="preserve">] </w:t>
+      </w:r>
+      <w:r>
+        <w:rPr>
+          <w:color w:val="00B050"/>
+          <w:sz w:val="15"/>
+          <w:szCs w:val="15"/>
+        </w:rPr>
+        <w:t>'</w:t>
+      </w:r>
+      <w:proofErr w:type="spellStart"/>
+      <w:r>
+        <w:rPr>
+          <w:color w:val="00B050"/>
+          <w:sz w:val="15"/>
+          <w:szCs w:val="15"/>
+        </w:rPr>
+        <w:t>v_ibio_cmosaic</w:t>
+      </w:r>
+      <w:proofErr w:type="spellEnd"/>
+      <w:r>
+        <w:rPr>
+          <w:color w:val="00B050"/>
+          <w:sz w:val="15"/>
+          <w:szCs w:val="15"/>
+        </w:rPr>
+        <w:t>'</w:t>
+      </w:r>
+      <w:r>
+        <w:rPr>
+          <w:sz w:val="15"/>
+          <w:szCs w:val="15"/>
+        </w:rPr>
+        <w:t xml:space="preserve">: .............................................. [000.60 secs] Internal validation: </w:t>
+      </w:r>
+      <w:proofErr w:type="gramStart"/>
+      <w:r>
+        <w:rPr>
+          <w:sz w:val="15"/>
+          <w:szCs w:val="15"/>
+        </w:rPr>
+        <w:t>PASSED ;</w:t>
+      </w:r>
+      <w:proofErr w:type="gramEnd"/>
+      <w:r>
+        <w:rPr>
+          <w:sz w:val="15"/>
+          <w:szCs w:val="15"/>
+        </w:rPr>
+        <w:t xml:space="preserve"> Runtime status: NO EXCEPTION RAISED ; Fast validation: </w:t>
+      </w:r>
+      <w:proofErr w:type="spellStart"/>
+      <w:r>
+        <w:rPr>
+          <w:sz w:val="15"/>
+          <w:szCs w:val="15"/>
+        </w:rPr>
+        <w:t>NoTest</w:t>
+      </w:r>
+      <w:proofErr w:type="spellEnd"/>
+      <w:r>
+        <w:rPr>
+          <w:sz w:val="15"/>
+          <w:szCs w:val="15"/>
+        </w:rPr>
+        <w:t xml:space="preserve"> ; Full validation: PASSED ; </w:t>
+      </w:r>
+    </w:p>
+    <w:p>
+      <w:pPr>
+        <w:rPr>
+          <w:sz w:val="15"/>
+          <w:szCs w:val="15"/>
+        </w:rPr>
+      </w:pPr>
+      <w:proofErr w:type="gramStart"/>
+      <w:r>
+        <w:rPr>
+          <w:sz w:val="15"/>
+          <w:szCs w:val="15"/>
+        </w:rPr>
+        <w:t>[  5</w:t>
+      </w:r>
+      <w:proofErr w:type="gramEnd"/>
+      <w:r>
+        <w:rPr>
+          <w:sz w:val="15"/>
+          <w:szCs w:val="15"/>
+        </w:rPr>
+        <w:t xml:space="preserve">] </w:t>
+      </w:r>
+      <w:r>
+        <w:rPr>
+          <w:color w:val="00B050"/>
+          <w:sz w:val="15"/>
+          <w:szCs w:val="15"/>
+        </w:rPr>
+        <w:t>'</w:t>
+      </w:r>
+      <w:proofErr w:type="spellStart"/>
+      <w:r>
+        <w:rPr>
+          <w:color w:val="00B050"/>
+          <w:sz w:val="15"/>
+          <w:szCs w:val="15"/>
+        </w:rPr>
+        <w:t>v_ibio_conesrect</w:t>
+      </w:r>
+      <w:proofErr w:type="spellEnd"/>
+      <w:r>
+        <w:rPr>
+          <w:color w:val="00B050"/>
+          <w:sz w:val="15"/>
+          <w:szCs w:val="15"/>
+        </w:rPr>
+        <w:t>'</w:t>
+      </w:r>
+      <w:r>
+        <w:rPr>
+          <w:sz w:val="15"/>
+          <w:szCs w:val="15"/>
+        </w:rPr>
+        <w:t xml:space="preserve">: ............................................ [001.90 secs] Internal validation: </w:t>
+      </w:r>
+      <w:proofErr w:type="gramStart"/>
+      <w:r>
+        <w:rPr>
+          <w:sz w:val="15"/>
+          <w:szCs w:val="15"/>
+        </w:rPr>
+        <w:t>PASSED ;</w:t>
+      </w:r>
+      <w:proofErr w:type="gramEnd"/>
+      <w:r>
+        <w:rPr>
+          <w:sz w:val="15"/>
+          <w:szCs w:val="15"/>
+        </w:rPr>
+        <w:t xml:space="preserve"> Runtime status: NO EXCEPTION RAISED ; Fast validation: </w:t>
+      </w:r>
+      <w:proofErr w:type="spellStart"/>
+      <w:r>
+        <w:rPr>
+          <w:sz w:val="15"/>
+          <w:szCs w:val="15"/>
+        </w:rPr>
+        <w:t>NoTest</w:t>
+      </w:r>
+      <w:proofErr w:type="spellEnd"/>
+      <w:r>
+        <w:rPr>
+          <w:sz w:val="15"/>
+          <w:szCs w:val="15"/>
+        </w:rPr>
+        <w:t xml:space="preserve"> ; Full validation: PASSED ; </w:t>
+      </w:r>
+    </w:p>
+    <w:p>
+      <w:pPr>
+        <w:rPr>
+          <w:sz w:val="15"/>
+          <w:szCs w:val="15"/>
+        </w:rPr>
+      </w:pPr>
+      <w:proofErr w:type="gramStart"/>
+      <w:r>
+        <w:rPr>
+          <w:sz w:val="15"/>
+          <w:szCs w:val="15"/>
+        </w:rPr>
+        <w:t>[  6</w:t>
+      </w:r>
+      <w:proofErr w:type="gramEnd"/>
+      <w:r>
+        <w:rPr>
+          <w:sz w:val="15"/>
+          <w:szCs w:val="15"/>
+        </w:rPr>
+        <w:t xml:space="preserve">] </w:t>
+      </w:r>
+      <w:r>
+        <w:rPr>
+          <w:color w:val="00B050"/>
+          <w:sz w:val="15"/>
+          <w:szCs w:val="15"/>
+        </w:rPr>
+        <w:t>'</w:t>
+      </w:r>
+      <w:proofErr w:type="spellStart"/>
+      <w:r>
+        <w:rPr>
+          <w:color w:val="00B050"/>
+          <w:sz w:val="15"/>
+          <w:szCs w:val="15"/>
+        </w:rPr>
+        <w:t>v_PTBcalStructToIsetbioDisplayObjectAndBack</w:t>
+      </w:r>
+      <w:proofErr w:type="spellEnd"/>
+      <w:r>
+        <w:rPr>
+          <w:color w:val="00B050"/>
+          <w:sz w:val="15"/>
+          <w:szCs w:val="15"/>
+        </w:rPr>
+        <w:t>'</w:t>
+      </w:r>
+      <w:r>
+        <w:rPr>
+          <w:sz w:val="15"/>
+          <w:szCs w:val="15"/>
+        </w:rPr>
+        <w:t xml:space="preserve">: ................. [000.07 secs] Internal validation: </w:t>
+      </w:r>
+      <w:proofErr w:type="gramStart"/>
+      <w:r>
+        <w:rPr>
+          <w:sz w:val="15"/>
+          <w:szCs w:val="15"/>
+        </w:rPr>
+        <w:t>PASSED ;</w:t>
+      </w:r>
+      <w:proofErr w:type="gramEnd"/>
+      <w:r>
+        <w:rPr>
+          <w:sz w:val="15"/>
+          <w:szCs w:val="15"/>
+        </w:rPr>
+        <w:t xml:space="preserve"> Runtime status: NO EXCEPTION RAISED ; Fast validation: </w:t>
+      </w:r>
+      <w:proofErr w:type="spellStart"/>
+      <w:r>
+        <w:rPr>
+          <w:sz w:val="15"/>
+          <w:szCs w:val="15"/>
+        </w:rPr>
+        <w:t>NoTest</w:t>
+      </w:r>
+      <w:proofErr w:type="spellEnd"/>
+      <w:r>
+        <w:rPr>
+          <w:sz w:val="15"/>
+          <w:szCs w:val="15"/>
+        </w:rPr>
+        <w:t xml:space="preserve"> ; Full validation: PASSED ; </w:t>
+      </w:r>
+    </w:p>
+    <w:p>
+      <w:pPr>
+        <w:rPr>
+          <w:sz w:val="15"/>
+          <w:szCs w:val="15"/>
+        </w:rPr>
+      </w:pPr>
+      <w:proofErr w:type="gramStart"/>
+      <w:r>
+        <w:rPr>
+          <w:sz w:val="15"/>
+          <w:szCs w:val="15"/>
+        </w:rPr>
+        <w:t>[  7</w:t>
+      </w:r>
+      <w:proofErr w:type="gramEnd"/>
+      <w:r>
+        <w:rPr>
+          <w:sz w:val="15"/>
+          <w:szCs w:val="15"/>
+        </w:rPr>
+        <w:t xml:space="preserve">] </w:t>
+      </w:r>
+      <w:r>
+        <w:rPr>
+          <w:color w:val="00B050"/>
+          <w:sz w:val="15"/>
+          <w:szCs w:val="15"/>
+        </w:rPr>
+        <w:t>'</w:t>
+      </w:r>
+      <w:proofErr w:type="spellStart"/>
+      <w:r>
+        <w:rPr>
+          <w:color w:val="00B050"/>
+          <w:sz w:val="15"/>
+          <w:szCs w:val="15"/>
+        </w:rPr>
+        <w:t>v_ibio_DisplayColorConversion</w:t>
+      </w:r>
+      <w:proofErr w:type="spellEnd"/>
+      <w:r>
+        <w:rPr>
+          <w:color w:val="00B050"/>
+          <w:sz w:val="15"/>
+          <w:szCs w:val="15"/>
+        </w:rPr>
+        <w:t>'</w:t>
+      </w:r>
+      <w:r>
+        <w:rPr>
+          <w:sz w:val="15"/>
+          <w:szCs w:val="15"/>
+        </w:rPr>
+        <w:t xml:space="preserve">: ............................... [000.27 secs] Internal validation: </w:t>
+      </w:r>
+      <w:proofErr w:type="gramStart"/>
+      <w:r>
+        <w:rPr>
+          <w:sz w:val="15"/>
+          <w:szCs w:val="15"/>
+        </w:rPr>
+        <w:t>PASSED ;</w:t>
+      </w:r>
+      <w:proofErr w:type="gramEnd"/>
+      <w:r>
+        <w:rPr>
+          <w:sz w:val="15"/>
+          <w:szCs w:val="15"/>
+        </w:rPr>
+        <w:t xml:space="preserve"> Runtime status: NO EXCEPTION RAISED ; Fast validation: </w:t>
+      </w:r>
+      <w:proofErr w:type="spellStart"/>
+      <w:r>
+        <w:rPr>
+          <w:sz w:val="15"/>
+          <w:szCs w:val="15"/>
+        </w:rPr>
+        <w:t>NoTest</w:t>
+      </w:r>
+      <w:proofErr w:type="spellEnd"/>
+      <w:r>
+        <w:rPr>
+          <w:sz w:val="15"/>
+          <w:szCs w:val="15"/>
+        </w:rPr>
+        <w:t xml:space="preserve"> ; Full validation: PASSED ; (using custom tolerances for some fields); </w:t>
+      </w:r>
+    </w:p>
+    <w:p>
+      <w:pPr>
+        <w:rPr>
+          <w:sz w:val="15"/>
+          <w:szCs w:val="15"/>
+        </w:rPr>
+      </w:pPr>
+      <w:proofErr w:type="gramStart"/>
+      <w:r>
+        <w:rPr>
+          <w:sz w:val="15"/>
+          <w:szCs w:val="15"/>
+        </w:rPr>
+        <w:t>[  8</w:t>
+      </w:r>
+      <w:proofErr w:type="gramEnd"/>
+      <w:r>
+        <w:rPr>
+          <w:sz w:val="15"/>
+          <w:szCs w:val="15"/>
+        </w:rPr>
+        <w:t xml:space="preserve">] </w:t>
+      </w:r>
+      <w:r>
+        <w:rPr>
+          <w:color w:val="00B050"/>
+          <w:sz w:val="15"/>
+          <w:szCs w:val="15"/>
+        </w:rPr>
+        <w:t>'</w:t>
+      </w:r>
+      <w:proofErr w:type="spellStart"/>
+      <w:r>
+        <w:rPr>
+          <w:color w:val="00B050"/>
+          <w:sz w:val="15"/>
+          <w:szCs w:val="15"/>
+        </w:rPr>
+        <w:t>v_ibio_DisplayLUTinversion</w:t>
+      </w:r>
+      <w:proofErr w:type="spellEnd"/>
+      <w:r>
+        <w:rPr>
+          <w:color w:val="00B050"/>
+          <w:sz w:val="15"/>
+          <w:szCs w:val="15"/>
+        </w:rPr>
+        <w:t>'</w:t>
+      </w:r>
+      <w:r>
+        <w:rPr>
+          <w:sz w:val="15"/>
+          <w:szCs w:val="15"/>
+        </w:rPr>
+        <w:t xml:space="preserve">: .................................. [000.17 secs] Internal validation: </w:t>
+      </w:r>
+      <w:proofErr w:type="gramStart"/>
+      <w:r>
+        <w:rPr>
+          <w:sz w:val="15"/>
+          <w:szCs w:val="15"/>
+        </w:rPr>
+        <w:t>PASSED ;</w:t>
+      </w:r>
+      <w:proofErr w:type="gramEnd"/>
+      <w:r>
+        <w:rPr>
+          <w:sz w:val="15"/>
+          <w:szCs w:val="15"/>
+        </w:rPr>
+        <w:t xml:space="preserve"> Runtime status: NO EXCEPTION RAISED ; Fast validation: </w:t>
+      </w:r>
+      <w:proofErr w:type="spellStart"/>
+      <w:r>
+        <w:rPr>
+          <w:sz w:val="15"/>
+          <w:szCs w:val="15"/>
+        </w:rPr>
+        <w:t>NoTest</w:t>
+      </w:r>
+      <w:proofErr w:type="spellEnd"/>
+      <w:r>
+        <w:rPr>
+          <w:sz w:val="15"/>
+          <w:szCs w:val="15"/>
+        </w:rPr>
+        <w:t xml:space="preserve"> ; Full validation: PASSED ; </w:t>
+      </w:r>
+    </w:p>
+    <w:p>
+      <w:pPr>
+        <w:rPr>
+          <w:sz w:val="15"/>
+          <w:szCs w:val="15"/>
+        </w:rPr>
+      </w:pPr>
+      <w:proofErr w:type="gramStart"/>
+      <w:r>
+        <w:rPr>
+          <w:sz w:val="15"/>
+          <w:szCs w:val="15"/>
+        </w:rPr>
+        <w:t>[  9</w:t>
+      </w:r>
+      <w:proofErr w:type="gramEnd"/>
+      <w:r>
+        <w:rPr>
+          <w:sz w:val="15"/>
+          <w:szCs w:val="15"/>
+        </w:rPr>
+        <w:t>] '</w:t>
+      </w:r>
+      <w:proofErr w:type="spellStart"/>
+      <w:r>
+        <w:rPr>
+          <w:sz w:val="15"/>
+          <w:szCs w:val="15"/>
+        </w:rPr>
+        <w:t>v</w:t>
+      </w:r>
+      <w:r>
+        <w:rPr>
+          <w:color w:val="00B050"/>
+          <w:sz w:val="15"/>
+          <w:szCs w:val="15"/>
+        </w:rPr>
+        <w:t>_ibio_PTBcalStructToIsetbioDisplayObjectAndBack</w:t>
+      </w:r>
+      <w:proofErr w:type="spellEnd"/>
+      <w:r>
+        <w:rPr>
+          <w:color w:val="00B050"/>
+          <w:sz w:val="15"/>
+          <w:szCs w:val="15"/>
+        </w:rPr>
+        <w:t>'</w:t>
+      </w:r>
+      <w:r>
+        <w:rPr>
+          <w:sz w:val="15"/>
+          <w:szCs w:val="15"/>
+        </w:rPr>
+        <w:t xml:space="preserve">: ............ [000.05 secs] Internal validation: PASSED ; Runtime status: NO EXCEPTION RAISED ; Fast validation: </w:t>
+      </w:r>
+      <w:proofErr w:type="spellStart"/>
+      <w:r>
+        <w:rPr>
+          <w:sz w:val="15"/>
+          <w:szCs w:val="15"/>
+        </w:rPr>
+        <w:t>NoTest</w:t>
+      </w:r>
+      <w:proofErr w:type="spellEnd"/>
+      <w:r>
+        <w:rPr>
+          <w:sz w:val="15"/>
+          <w:szCs w:val="15"/>
+        </w:rPr>
+        <w:t xml:space="preserve"> ; Full validation: PASSED ; </w:t>
       </w:r>
     </w:p>
     <w:p>
@@ -327,14 +884,64 @@
           <w:sz w:val="15"/>
           <w:szCs w:val="15"/>
         </w:rPr>
-        <w:t>'v_ibio_eyeMovementsPhysio'</w:t>
-      </w:r>
-      <w:r>
-        <w:rPr>
-          <w:sz w:val="15"/>
-          <w:szCs w:val="15"/>
-        </w:rPr>
-        <w:t xml:space="preserve">: ................................... [000.00 secs] Internal validation: PASSED ; Runtime status: NO EXCEPTION RAISED ; Fast validation: NoTest ; Full validation: PASSED ; </w:t>
+        <w:t>'</w:t>
+      </w:r>
+      <w:proofErr w:type="spellStart"/>
+      <w:r>
+        <w:rPr>
+          <w:color w:val="00B050"/>
+          <w:sz w:val="15"/>
+          <w:szCs w:val="15"/>
+        </w:rPr>
+        <w:t>v_ibio_eyeMovementsPhysio</w:t>
+      </w:r>
+      <w:proofErr w:type="spellEnd"/>
+      <w:r>
+        <w:rPr>
+          <w:color w:val="00B050"/>
+          <w:sz w:val="15"/>
+          <w:szCs w:val="15"/>
+        </w:rPr>
+        <w:t>'</w:t>
+      </w:r>
+      <w:r>
+        <w:rPr>
+          <w:sz w:val="15"/>
+          <w:szCs w:val="15"/>
+        </w:rPr>
+        <w:t xml:space="preserve">: ................................... [000.00 secs] Internal validation: </w:t>
+      </w:r>
+      <w:proofErr w:type="gramStart"/>
+      <w:r>
+        <w:rPr>
+          <w:sz w:val="15"/>
+          <w:szCs w:val="15"/>
+        </w:rPr>
+        <w:t>PASSED ;</w:t>
+      </w:r>
+      <w:proofErr w:type="gramEnd"/>
+      <w:r>
+        <w:rPr>
+          <w:sz w:val="15"/>
+          <w:szCs w:val="15"/>
+        </w:rPr>
+        <w:t xml:space="preserve"> Runtime status: NO EXCEPTION RAISED ; Fast validation: </w:t>
+      </w:r>
+      <w:proofErr w:type="spellStart"/>
+      <w:r>
+        <w:rPr>
+          <w:sz w:val="15"/>
+          <w:szCs w:val="15"/>
+        </w:rPr>
+        <w:t>NoTest</w:t>
+      </w:r>
+      <w:proofErr w:type="spellEnd"/>
+      <w:r>
+        <w:rPr>
+          <w:sz w:val="15"/>
+          <w:szCs w:val="15"/>
+        </w:rPr>
+        <w:t xml:space="preserve"> ; Full validation: PASSED ; </w:t>
       </w:r>
     </w:p>
     <w:p>
@@ -358,7 +965,43 @@
           <w:sz w:val="15"/>
           <w:szCs w:val="15"/>
         </w:rPr>
-        <w:t xml:space="preserve">'v_ibio_HumanRetinalIlluminance580nm': ......................... [000.18 secs] Internal validation: PASSED ; Runtime status: NO EXCEPTION RAISED ; Fast validation: NoTest ; Full validation: PASSED ; (using custom tolerances for some fields); </w:t>
+        <w:t xml:space="preserve">'v_ibio_HumanRetinalIlluminance580nm': ......................... [000.18 secs] Internal validation: </w:t>
+      </w:r>
+      <w:proofErr w:type="gramStart"/>
+      <w:r>
+        <w:rPr>
+          <w:color w:val="00B050"/>
+          <w:sz w:val="15"/>
+          <w:szCs w:val="15"/>
+        </w:rPr>
+        <w:t>PASSED ;</w:t>
+      </w:r>
+      <w:proofErr w:type="gramEnd"/>
+      <w:r>
+        <w:rPr>
+          <w:color w:val="00B050"/>
+          <w:sz w:val="15"/>
+          <w:szCs w:val="15"/>
+        </w:rPr>
+        <w:t xml:space="preserve"> Runtime status: NO EXCEPTION RAISED ; Fast validation: </w:t>
+      </w:r>
+      <w:proofErr w:type="spellStart"/>
+      <w:r>
+        <w:rPr>
+          <w:color w:val="00B050"/>
+          <w:sz w:val="15"/>
+          <w:szCs w:val="15"/>
+        </w:rPr>
+        <w:t>NoTest</w:t>
+      </w:r>
+      <w:proofErr w:type="spellEnd"/>
+      <w:r>
+        <w:rPr>
+          <w:color w:val="00B050"/>
+          <w:sz w:val="15"/>
+          <w:szCs w:val="15"/>
+        </w:rPr>
+        <w:t xml:space="preserve"> ; Full validation: PASSED ; (using custom tolerances for some fields); </w:t>
       </w:r>
     </w:p>
     <w:p>
@@ -382,7 +1025,61 @@
           <w:sz w:val="15"/>
           <w:szCs w:val="15"/>
         </w:rPr>
-        <w:t xml:space="preserve">'v_ibio_OTFandPupilSize': ...................................... [010.12 secs] Internal validation: PASSED ; Runtime status: NO EXCEPTION RAISED ; Fast validation: NoTest ; Full validation: PASSED ; </w:t>
+        <w:t>'</w:t>
+      </w:r>
+      <w:proofErr w:type="spellStart"/>
+      <w:r>
+        <w:rPr>
+          <w:color w:val="00B050"/>
+          <w:sz w:val="15"/>
+          <w:szCs w:val="15"/>
+        </w:rPr>
+        <w:t>v_ibio_OTFandPupilSize</w:t>
+      </w:r>
+      <w:proofErr w:type="spellEnd"/>
+      <w:r>
+        <w:rPr>
+          <w:color w:val="00B050"/>
+          <w:sz w:val="15"/>
+          <w:szCs w:val="15"/>
+        </w:rPr>
+        <w:t xml:space="preserve">': ...................................... [010.12 secs] Internal validation: </w:t>
+      </w:r>
+      <w:proofErr w:type="gramStart"/>
+      <w:r>
+        <w:rPr>
+          <w:color w:val="00B050"/>
+          <w:sz w:val="15"/>
+          <w:szCs w:val="15"/>
+        </w:rPr>
+        <w:t>PASSED ;</w:t>
+      </w:r>
+      <w:proofErr w:type="gramEnd"/>
+      <w:r>
+        <w:rPr>
+          <w:color w:val="00B050"/>
+          <w:sz w:val="15"/>
+          <w:szCs w:val="15"/>
+        </w:rPr>
+        <w:t xml:space="preserve"> Runtime status: NO EXCEPTION RAISED ; Fast validation: </w:t>
+      </w:r>
+      <w:proofErr w:type="spellStart"/>
+      <w:r>
+        <w:rPr>
+          <w:color w:val="00B050"/>
+          <w:sz w:val="15"/>
+          <w:szCs w:val="15"/>
+        </w:rPr>
+        <w:t>NoTest</w:t>
+      </w:r>
+      <w:proofErr w:type="spellEnd"/>
+      <w:r>
+        <w:rPr>
+          <w:color w:val="00B050"/>
+          <w:sz w:val="15"/>
+          <w:szCs w:val="15"/>
+        </w:rPr>
+        <w:t xml:space="preserve"> ; Full validation: PASSED ; </w:t>
       </w:r>
     </w:p>
     <w:p>
@@ -400,6 +1097,7 @@
         </w:rPr>
         <w:t>[ 13</w:t>
       </w:r>
+      <w:proofErr w:type="gramStart"/>
       <w:r>
         <w:rPr>
           <w:color w:val="00B050"/>
@@ -414,7 +1112,44 @@
           <w:sz w:val="15"/>
           <w:szCs w:val="15"/>
         </w:rPr>
-        <w:t xml:space="preserve"> 'v_ibio_oi': ................................................... [000.79 secs] Internal validation: PASSED ; Runtime status: NO EXCEPTION RAISED ; Fast validation: NoTest ; Full validation: PASSED ; (using custom tolerances for some fields)</w:t>
+        <w:t xml:space="preserve"> '</w:t>
+      </w:r>
+      <w:proofErr w:type="spellStart"/>
+      <w:proofErr w:type="gramEnd"/>
+      <w:r>
+        <w:rPr>
+          <w:color w:val="00B050"/>
+          <w:sz w:val="15"/>
+          <w:szCs w:val="15"/>
+        </w:rPr>
+        <w:t>v_ibio_oi</w:t>
+      </w:r>
+      <w:proofErr w:type="spellEnd"/>
+      <w:r>
+        <w:rPr>
+          <w:color w:val="00B050"/>
+          <w:sz w:val="15"/>
+          <w:szCs w:val="15"/>
+        </w:rPr>
+        <w:t xml:space="preserve">': ................................................... [000.79 secs] Internal validation: PASSED ; Runtime status: NO EXCEPTION RAISED ; Fast validation: </w:t>
+      </w:r>
+      <w:proofErr w:type="spellStart"/>
+      <w:r>
+        <w:rPr>
+          <w:color w:val="00B050"/>
+          <w:sz w:val="15"/>
+          <w:szCs w:val="15"/>
+        </w:rPr>
+        <w:t>NoTest</w:t>
+      </w:r>
+      <w:proofErr w:type="spellEnd"/>
+      <w:r>
+        <w:rPr>
+          <w:color w:val="00B050"/>
+          <w:sz w:val="15"/>
+          <w:szCs w:val="15"/>
+        </w:rPr>
+        <w:t xml:space="preserve"> ; Full validation: PASSED ; (using custom tolerances for some fields)</w:t>
       </w:r>
     </w:p>
     <w:p>
@@ -459,7 +1194,61 @@
           <w:sz w:val="15"/>
           <w:szCs w:val="15"/>
         </w:rPr>
-        <w:t>'v_ibio_oiTransmittance': ...................................... [000.78 secs] Internal validation: PASSED ; Runtime status: NO EXCEPTION RAISED ; Fast validation: NoTest ; Full validation: PASSED ; (using custom tolerances for some fields);</w:t>
+        <w:t>'</w:t>
+      </w:r>
+      <w:proofErr w:type="spellStart"/>
+      <w:r>
+        <w:rPr>
+          <w:color w:val="00B050"/>
+          <w:sz w:val="15"/>
+          <w:szCs w:val="15"/>
+        </w:rPr>
+        <w:t>v_ibio_oiTransmittance</w:t>
+      </w:r>
+      <w:proofErr w:type="spellEnd"/>
+      <w:r>
+        <w:rPr>
+          <w:color w:val="00B050"/>
+          <w:sz w:val="15"/>
+          <w:szCs w:val="15"/>
+        </w:rPr>
+        <w:t xml:space="preserve">': ...................................... [000.78 secs] Internal validation: </w:t>
+      </w:r>
+      <w:proofErr w:type="gramStart"/>
+      <w:r>
+        <w:rPr>
+          <w:color w:val="00B050"/>
+          <w:sz w:val="15"/>
+          <w:szCs w:val="15"/>
+        </w:rPr>
+        <w:t>PASSED ;</w:t>
+      </w:r>
+      <w:proofErr w:type="gramEnd"/>
+      <w:r>
+        <w:rPr>
+          <w:color w:val="00B050"/>
+          <w:sz w:val="15"/>
+          <w:szCs w:val="15"/>
+        </w:rPr>
+        <w:t xml:space="preserve"> Runtime status: NO EXCEPTION RAISED ; Fast validation: </w:t>
+      </w:r>
+      <w:proofErr w:type="spellStart"/>
+      <w:r>
+        <w:rPr>
+          <w:color w:val="00B050"/>
+          <w:sz w:val="15"/>
+          <w:szCs w:val="15"/>
+        </w:rPr>
+        <w:t>NoTest</w:t>
+      </w:r>
+      <w:proofErr w:type="spellEnd"/>
+      <w:r>
+        <w:rPr>
+          <w:color w:val="00B050"/>
+          <w:sz w:val="15"/>
+          <w:szCs w:val="15"/>
+        </w:rPr>
+        <w:t xml:space="preserve"> ; Full validation: PASSED ; (using custom tolerances for some fields);</w:t>
       </w:r>
     </w:p>
     <w:p>
@@ -490,7 +1279,61 @@
           <w:sz w:val="15"/>
           <w:szCs w:val="15"/>
         </w:rPr>
-        <w:t>'v_ibio_oiSequence': ........................................... [001.62 secs] Internal validation: PASSED ; Runtime status: NO EXCEPTION RAISED ; Fast validation: NoTest ; Full validation: PASSED ; (using custom tolerances for some fields);</w:t>
+        <w:t>'</w:t>
+      </w:r>
+      <w:proofErr w:type="spellStart"/>
+      <w:r>
+        <w:rPr>
+          <w:color w:val="00B050"/>
+          <w:sz w:val="15"/>
+          <w:szCs w:val="15"/>
+        </w:rPr>
+        <w:t>v_ibio_oiSequence</w:t>
+      </w:r>
+      <w:proofErr w:type="spellEnd"/>
+      <w:r>
+        <w:rPr>
+          <w:color w:val="00B050"/>
+          <w:sz w:val="15"/>
+          <w:szCs w:val="15"/>
+        </w:rPr>
+        <w:t xml:space="preserve">': ........................................... [001.62 secs] Internal validation: </w:t>
+      </w:r>
+      <w:proofErr w:type="gramStart"/>
+      <w:r>
+        <w:rPr>
+          <w:color w:val="00B050"/>
+          <w:sz w:val="15"/>
+          <w:szCs w:val="15"/>
+        </w:rPr>
+        <w:t>PASSED ;</w:t>
+      </w:r>
+      <w:proofErr w:type="gramEnd"/>
+      <w:r>
+        <w:rPr>
+          <w:color w:val="00B050"/>
+          <w:sz w:val="15"/>
+          <w:szCs w:val="15"/>
+        </w:rPr>
+        <w:t xml:space="preserve"> Runtime status: NO EXCEPTION RAISED ; Fast validation: </w:t>
+      </w:r>
+      <w:proofErr w:type="spellStart"/>
+      <w:r>
+        <w:rPr>
+          <w:color w:val="00B050"/>
+          <w:sz w:val="15"/>
+          <w:szCs w:val="15"/>
+        </w:rPr>
+        <w:t>NoTest</w:t>
+      </w:r>
+      <w:proofErr w:type="spellEnd"/>
+      <w:r>
+        <w:rPr>
+          <w:color w:val="00B050"/>
+          <w:sz w:val="15"/>
+          <w:szCs w:val="15"/>
+        </w:rPr>
+        <w:t xml:space="preserve"> ; Full validation: PASSED ; (using custom tolerances for some fields);</w:t>
       </w:r>
     </w:p>
     <w:p>
@@ -514,7 +1357,61 @@
           <w:sz w:val="15"/>
           <w:szCs w:val="15"/>
         </w:rPr>
-        <w:t xml:space="preserve">'v_ibio_osEMData': ............................................. [001.48 secs] Internal validation: PASSED ; Runtime status: NO EXCEPTION RAISED ; Fast validation: NoTest ; Full validation: PASSED ; </w:t>
+        <w:t>'</w:t>
+      </w:r>
+      <w:proofErr w:type="spellStart"/>
+      <w:r>
+        <w:rPr>
+          <w:color w:val="00B050"/>
+          <w:sz w:val="15"/>
+          <w:szCs w:val="15"/>
+        </w:rPr>
+        <w:t>v_ibio_osEMData</w:t>
+      </w:r>
+      <w:proofErr w:type="spellEnd"/>
+      <w:r>
+        <w:rPr>
+          <w:color w:val="00B050"/>
+          <w:sz w:val="15"/>
+          <w:szCs w:val="15"/>
+        </w:rPr>
+        <w:t xml:space="preserve">': ............................................. [001.48 secs] Internal validation: </w:t>
+      </w:r>
+      <w:proofErr w:type="gramStart"/>
+      <w:r>
+        <w:rPr>
+          <w:color w:val="00B050"/>
+          <w:sz w:val="15"/>
+          <w:szCs w:val="15"/>
+        </w:rPr>
+        <w:t>PASSED ;</w:t>
+      </w:r>
+      <w:proofErr w:type="gramEnd"/>
+      <w:r>
+        <w:rPr>
+          <w:color w:val="00B050"/>
+          <w:sz w:val="15"/>
+          <w:szCs w:val="15"/>
+        </w:rPr>
+        <w:t xml:space="preserve"> Runtime status: NO EXCEPTION RAISED ; Fast validation: </w:t>
+      </w:r>
+      <w:proofErr w:type="spellStart"/>
+      <w:r>
+        <w:rPr>
+          <w:color w:val="00B050"/>
+          <w:sz w:val="15"/>
+          <w:szCs w:val="15"/>
+        </w:rPr>
+        <w:t>NoTest</w:t>
+      </w:r>
+      <w:proofErr w:type="spellEnd"/>
+      <w:r>
+        <w:rPr>
+          <w:color w:val="00B050"/>
+          <w:sz w:val="15"/>
+          <w:szCs w:val="15"/>
+        </w:rPr>
+        <w:t xml:space="preserve"> ; Full validation: PASSED ; </w:t>
       </w:r>
     </w:p>
     <w:p>
@@ -539,7 +1436,61 @@
           <w:sz w:val="15"/>
           <w:szCs w:val="15"/>
         </w:rPr>
-        <w:t>'v_ibio_osIncDec': ............................................. [005.55 secs] Internal validation: PASSED ; Runtime status: NO EXCEPTION RAISED ; Fast validation: NoTest ; Full validation: PASSED ;</w:t>
+        <w:t>'</w:t>
+      </w:r>
+      <w:proofErr w:type="spellStart"/>
+      <w:r>
+        <w:rPr>
+          <w:color w:val="00B050"/>
+          <w:sz w:val="15"/>
+          <w:szCs w:val="15"/>
+        </w:rPr>
+        <w:t>v_ibio_osIncDec</w:t>
+      </w:r>
+      <w:proofErr w:type="spellEnd"/>
+      <w:r>
+        <w:rPr>
+          <w:color w:val="00B050"/>
+          <w:sz w:val="15"/>
+          <w:szCs w:val="15"/>
+        </w:rPr>
+        <w:t xml:space="preserve">': ............................................. [005.55 secs] Internal validation: </w:t>
+      </w:r>
+      <w:proofErr w:type="gramStart"/>
+      <w:r>
+        <w:rPr>
+          <w:color w:val="00B050"/>
+          <w:sz w:val="15"/>
+          <w:szCs w:val="15"/>
+        </w:rPr>
+        <w:t>PASSED ;</w:t>
+      </w:r>
+      <w:proofErr w:type="gramEnd"/>
+      <w:r>
+        <w:rPr>
+          <w:color w:val="00B050"/>
+          <w:sz w:val="15"/>
+          <w:szCs w:val="15"/>
+        </w:rPr>
+        <w:t xml:space="preserve"> Runtime status: NO EXCEPTION RAISED ; Fast validation: </w:t>
+      </w:r>
+      <w:proofErr w:type="spellStart"/>
+      <w:r>
+        <w:rPr>
+          <w:color w:val="00B050"/>
+          <w:sz w:val="15"/>
+          <w:szCs w:val="15"/>
+        </w:rPr>
+        <w:t>NoTest</w:t>
+      </w:r>
+      <w:proofErr w:type="spellEnd"/>
+      <w:r>
+        <w:rPr>
+          <w:color w:val="00B050"/>
+          <w:sz w:val="15"/>
+          <w:szCs w:val="15"/>
+        </w:rPr>
+        <w:t xml:space="preserve"> ; Full validation: PASSED ;</w:t>
       </w:r>
     </w:p>
     <w:p>
@@ -562,14 +1513,64 @@
           <w:sz w:val="15"/>
           <w:szCs w:val="15"/>
         </w:rPr>
-        <w:t>'v_ibio_osLinearFilters'</w:t>
-      </w:r>
-      <w:r>
-        <w:rPr>
-          <w:sz w:val="15"/>
-          <w:szCs w:val="15"/>
-        </w:rPr>
-        <w:t xml:space="preserve">: ...................................... [002.66 secs] Internal validation: PASSED ; Runtime status: NO EXCEPTION RAISED ; Fast validation: NoTest ; Full validation: PASSED ; (using custom tolerances for some fields); </w:t>
+        <w:t>'</w:t>
+      </w:r>
+      <w:proofErr w:type="spellStart"/>
+      <w:r>
+        <w:rPr>
+          <w:color w:val="00B050"/>
+          <w:sz w:val="15"/>
+          <w:szCs w:val="15"/>
+        </w:rPr>
+        <w:t>v_ibio_osLinearFilters</w:t>
+      </w:r>
+      <w:proofErr w:type="spellEnd"/>
+      <w:r>
+        <w:rPr>
+          <w:color w:val="00B050"/>
+          <w:sz w:val="15"/>
+          <w:szCs w:val="15"/>
+        </w:rPr>
+        <w:t>'</w:t>
+      </w:r>
+      <w:r>
+        <w:rPr>
+          <w:sz w:val="15"/>
+          <w:szCs w:val="15"/>
+        </w:rPr>
+        <w:t xml:space="preserve">: ...................................... [002.66 secs] Internal validation: </w:t>
+      </w:r>
+      <w:proofErr w:type="gramStart"/>
+      <w:r>
+        <w:rPr>
+          <w:sz w:val="15"/>
+          <w:szCs w:val="15"/>
+        </w:rPr>
+        <w:t>PASSED ;</w:t>
+      </w:r>
+      <w:proofErr w:type="gramEnd"/>
+      <w:r>
+        <w:rPr>
+          <w:sz w:val="15"/>
+          <w:szCs w:val="15"/>
+        </w:rPr>
+        <w:t xml:space="preserve"> Runtime status: NO EXCEPTION RAISED ; Fast validation: </w:t>
+      </w:r>
+      <w:proofErr w:type="spellStart"/>
+      <w:r>
+        <w:rPr>
+          <w:sz w:val="15"/>
+          <w:szCs w:val="15"/>
+        </w:rPr>
+        <w:t>NoTest</w:t>
+      </w:r>
+      <w:proofErr w:type="spellEnd"/>
+      <w:r>
+        <w:rPr>
+          <w:sz w:val="15"/>
+          <w:szCs w:val="15"/>
+        </w:rPr>
+        <w:t xml:space="preserve"> ; Full validation: PASSED ; (using custom tolerances for some fields); </w:t>
       </w:r>
     </w:p>
     <w:p>
@@ -587,6 +1588,7 @@
         </w:rPr>
         <w:t>[ 19</w:t>
       </w:r>
+      <w:proofErr w:type="gramStart"/>
       <w:r>
         <w:rPr>
           <w:color w:val="00B050"/>
@@ -601,7 +1603,62 @@
           <w:sz w:val="15"/>
           <w:szCs w:val="15"/>
         </w:rPr>
-        <w:t xml:space="preserve"> 'v_ibio_osStep': ............................................... [007.21 secs] Internal validation: PASSED ; Runtime status: NO EXCEPTION RAISED ; Fast validation: NoTest ; Full validation: PASSED ; </w:t>
+        <w:t xml:space="preserve"> '</w:t>
+      </w:r>
+      <w:proofErr w:type="spellStart"/>
+      <w:proofErr w:type="gramEnd"/>
+      <w:r>
+        <w:rPr>
+          <w:color w:val="00B050"/>
+          <w:sz w:val="15"/>
+          <w:szCs w:val="15"/>
+        </w:rPr>
+        <w:t>v_ibio_osStep</w:t>
+      </w:r>
+      <w:proofErr w:type="spellEnd"/>
+      <w:r>
+        <w:rPr>
+          <w:color w:val="00B050"/>
+          <w:sz w:val="15"/>
+          <w:szCs w:val="15"/>
+        </w:rPr>
+        <w:t xml:space="preserve">': ............................................... [007.21 secs] Internal validation: </w:t>
+      </w:r>
+      <w:proofErr w:type="gramStart"/>
+      <w:r>
+        <w:rPr>
+          <w:color w:val="00B050"/>
+          <w:sz w:val="15"/>
+          <w:szCs w:val="15"/>
+        </w:rPr>
+        <w:t>PASSED ;</w:t>
+      </w:r>
+      <w:proofErr w:type="gramEnd"/>
+      <w:r>
+        <w:rPr>
+          <w:color w:val="00B050"/>
+          <w:sz w:val="15"/>
+          <w:szCs w:val="15"/>
+        </w:rPr>
+        <w:t xml:space="preserve"> Runtime status: NO EXCEPTION RAISED ; Fast validation: </w:t>
+      </w:r>
+      <w:proofErr w:type="spellStart"/>
+      <w:r>
+        <w:rPr>
+          <w:color w:val="00B050"/>
+          <w:sz w:val="15"/>
+          <w:szCs w:val="15"/>
+        </w:rPr>
+        <w:t>NoTest</w:t>
+      </w:r>
+      <w:proofErr w:type="spellEnd"/>
+      <w:r>
+        <w:rPr>
+          <w:color w:val="00B050"/>
+          <w:sz w:val="15"/>
+          <w:szCs w:val="15"/>
+        </w:rPr>
+        <w:t xml:space="preserve"> ; Full validation: PASSED ; </w:t>
       </w:r>
     </w:p>
     <w:p>
@@ -633,7 +1690,61 @@
           <w:sz w:val="15"/>
           <w:szCs w:val="15"/>
         </w:rPr>
-        <w:t xml:space="preserve">'v_ibio_osStepFlash': .......................................... [010.53 secs] Internal validation: PASSED ; Runtime status: NO EXCEPTION RAISED ; Fast validation: NoTest ; Full validation: PASSED ; </w:t>
+        <w:t>'</w:t>
+      </w:r>
+      <w:proofErr w:type="spellStart"/>
+      <w:r>
+        <w:rPr>
+          <w:color w:val="00B050"/>
+          <w:sz w:val="15"/>
+          <w:szCs w:val="15"/>
+        </w:rPr>
+        <w:t>v_ibio_osStepFlash</w:t>
+      </w:r>
+      <w:proofErr w:type="spellEnd"/>
+      <w:r>
+        <w:rPr>
+          <w:color w:val="00B050"/>
+          <w:sz w:val="15"/>
+          <w:szCs w:val="15"/>
+        </w:rPr>
+        <w:t xml:space="preserve">': .......................................... [010.53 secs] Internal validation: </w:t>
+      </w:r>
+      <w:proofErr w:type="gramStart"/>
+      <w:r>
+        <w:rPr>
+          <w:color w:val="00B050"/>
+          <w:sz w:val="15"/>
+          <w:szCs w:val="15"/>
+        </w:rPr>
+        <w:t>PASSED ;</w:t>
+      </w:r>
+      <w:proofErr w:type="gramEnd"/>
+      <w:r>
+        <w:rPr>
+          <w:color w:val="00B050"/>
+          <w:sz w:val="15"/>
+          <w:szCs w:val="15"/>
+        </w:rPr>
+        <w:t xml:space="preserve"> Runtime status: NO EXCEPTION RAISED ; Fast validation: </w:t>
+      </w:r>
+      <w:proofErr w:type="spellStart"/>
+      <w:r>
+        <w:rPr>
+          <w:color w:val="00B050"/>
+          <w:sz w:val="15"/>
+          <w:szCs w:val="15"/>
+        </w:rPr>
+        <w:t>NoTest</w:t>
+      </w:r>
+      <w:proofErr w:type="spellEnd"/>
+      <w:r>
+        <w:rPr>
+          <w:color w:val="00B050"/>
+          <w:sz w:val="15"/>
+          <w:szCs w:val="15"/>
+        </w:rPr>
+        <w:t xml:space="preserve"> ; Full validation: PASSED ; </w:t>
       </w:r>
     </w:p>
     <w:p>
@@ -660,7 +1771,61 @@
           <w:sz w:val="15"/>
           <w:szCs w:val="15"/>
         </w:rPr>
-        <w:t>'v_ibio_osTimeStep': ........................................... [028.85 secs] Internal validation: PASSED ; Runtime status: NO EXCEPTION RAISED ; Fast validation: NoTest ; Full validation: FAILED ;</w:t>
+        <w:t>'</w:t>
+      </w:r>
+      <w:proofErr w:type="spellStart"/>
+      <w:r>
+        <w:rPr>
+          <w:color w:val="FF0000"/>
+          <w:sz w:val="15"/>
+          <w:szCs w:val="15"/>
+        </w:rPr>
+        <w:t>v_ibio_osTimeStep</w:t>
+      </w:r>
+      <w:proofErr w:type="spellEnd"/>
+      <w:r>
+        <w:rPr>
+          <w:color w:val="FF0000"/>
+          <w:sz w:val="15"/>
+          <w:szCs w:val="15"/>
+        </w:rPr>
+        <w:t xml:space="preserve">': ........................................... [028.85 secs] Internal validation: </w:t>
+      </w:r>
+      <w:proofErr w:type="gramStart"/>
+      <w:r>
+        <w:rPr>
+          <w:color w:val="FF0000"/>
+          <w:sz w:val="15"/>
+          <w:szCs w:val="15"/>
+        </w:rPr>
+        <w:t>PASSED ;</w:t>
+      </w:r>
+      <w:proofErr w:type="gramEnd"/>
+      <w:r>
+        <w:rPr>
+          <w:color w:val="FF0000"/>
+          <w:sz w:val="15"/>
+          <w:szCs w:val="15"/>
+        </w:rPr>
+        <w:t xml:space="preserve"> Runtime status: NO EXCEPTION RAISED ; Fast validation: </w:t>
+      </w:r>
+      <w:proofErr w:type="spellStart"/>
+      <w:r>
+        <w:rPr>
+          <w:color w:val="FF0000"/>
+          <w:sz w:val="15"/>
+          <w:szCs w:val="15"/>
+        </w:rPr>
+        <w:t>NoTest</w:t>
+      </w:r>
+      <w:proofErr w:type="spellEnd"/>
+      <w:r>
+        <w:rPr>
+          <w:color w:val="FF0000"/>
+          <w:sz w:val="15"/>
+          <w:szCs w:val="15"/>
+        </w:rPr>
+        <w:t xml:space="preserve"> ; Full validation: FAILED ;</w:t>
       </w:r>
     </w:p>
     <w:p>
@@ -703,255 +1868,15 @@
           <w:szCs w:val="15"/>
         </w:rPr>
       </w:pPr>
-    </w:p>
-    <w:p>
-      <w:pPr>
-        <w:rPr>
-          <w:color w:val="FF0000"/>
-          <w:sz w:val="15"/>
-          <w:szCs w:val="15"/>
-        </w:rPr>
-      </w:pPr>
-      <w:r>
-        <w:rPr>
-          <w:color w:val="FF0000"/>
-          <w:sz w:val="15"/>
-          <w:szCs w:val="15"/>
-        </w:rPr>
-        <w:t>type: 'scene'</w:t>
-      </w:r>
-    </w:p>
-    <w:p>
-      <w:pPr>
-        <w:rPr>
-          <w:color w:val="FF0000"/>
-          <w:sz w:val="15"/>
-          <w:szCs w:val="15"/>
-        </w:rPr>
-      </w:pPr>
-      <w:r>
-        <w:rPr>
-          <w:color w:val="FF0000"/>
-          <w:sz w:val="15"/>
-          <w:szCs w:val="15"/>
-        </w:rPr>
-        <w:t xml:space="preserve">      metadata: []</w:t>
-      </w:r>
-    </w:p>
-    <w:p>
-      <w:pPr>
-        <w:rPr>
-          <w:color w:val="FF0000"/>
-          <w:sz w:val="15"/>
-          <w:szCs w:val="15"/>
-        </w:rPr>
-      </w:pPr>
-      <w:r>
-        <w:rPr>
-          <w:color w:val="FF0000"/>
-          <w:sz w:val="15"/>
-          <w:szCs w:val="15"/>
-        </w:rPr>
-        <w:t xml:space="preserve">          name: 'uniform-equal photons'</w:t>
-      </w:r>
-    </w:p>
-    <w:p>
-      <w:pPr>
-        <w:rPr>
-          <w:color w:val="FF0000"/>
-          <w:sz w:val="15"/>
-          <w:szCs w:val="15"/>
-        </w:rPr>
-      </w:pPr>
-      <w:r>
-        <w:rPr>
-          <w:color w:val="FF0000"/>
-          <w:sz w:val="15"/>
-          <w:szCs w:val="15"/>
-        </w:rPr>
-        <w:t xml:space="preserve">      spectrum: [1×1 struct]</w:t>
-      </w:r>
-    </w:p>
-    <w:p>
-      <w:pPr>
-        <w:rPr>
-          <w:color w:val="FF0000"/>
-          <w:sz w:val="15"/>
-          <w:szCs w:val="15"/>
-        </w:rPr>
-      </w:pPr>
-      <w:r>
-        <w:rPr>
-          <w:color w:val="FF0000"/>
-          <w:sz w:val="15"/>
-          <w:szCs w:val="15"/>
-        </w:rPr>
-        <w:t xml:space="preserve">    illuminant: [1×1 struct]</w:t>
-      </w:r>
-    </w:p>
-    <w:p>
-      <w:pPr>
-        <w:rPr>
-          <w:color w:val="FF0000"/>
-          <w:sz w:val="15"/>
-          <w:szCs w:val="15"/>
-        </w:rPr>
-      </w:pPr>
-      <w:r>
-        <w:rPr>
-          <w:color w:val="FF0000"/>
-          <w:sz w:val="15"/>
-          <w:szCs w:val="15"/>
-        </w:rPr>
-        <w:t xml:space="preserve">          data: [1×1 struct]</w:t>
-      </w:r>
-    </w:p>
-    <w:p>
-      <w:pPr>
-        <w:rPr>
-          <w:color w:val="FF0000"/>
-          <w:sz w:val="15"/>
-          <w:szCs w:val="15"/>
-        </w:rPr>
-      </w:pPr>
-      <w:r>
-        <w:rPr>
-          <w:color w:val="FF0000"/>
-          <w:sz w:val="15"/>
-          <w:szCs w:val="15"/>
-        </w:rPr>
-        <w:t xml:space="preserve">      distance: 1</w:t>
-      </w:r>
-    </w:p>
-    <w:p>
-      <w:pPr>
-        <w:rPr>
-          <w:color w:val="FF0000"/>
-          <w:sz w:val="15"/>
-          <w:szCs w:val="15"/>
-        </w:rPr>
-      </w:pPr>
-      <w:r>
-        <w:rPr>
-          <w:color w:val="FF0000"/>
-          <w:sz w:val="15"/>
-          <w:szCs w:val="15"/>
-        </w:rPr>
-        <w:t xml:space="preserve">      wAngular: 0.2000</w:t>
-      </w:r>
-    </w:p>
-    <w:p>
-      <w:pPr>
-        <w:rPr>
-          <w:color w:val="FF0000"/>
-          <w:sz w:val="15"/>
-          <w:szCs w:val="15"/>
-        </w:rPr>
-      </w:pPr>
-    </w:p>
-    <w:p>
-      <w:pPr>
-        <w:rPr>
-          <w:color w:val="FF0000"/>
-          <w:sz w:val="15"/>
-          <w:szCs w:val="15"/>
-        </w:rPr>
-      </w:pPr>
-      <w:r>
-        <w:rPr>
-          <w:color w:val="FF0000"/>
-          <w:sz w:val="15"/>
-          <w:szCs w:val="15"/>
-        </w:rPr>
-        <w:t>mean(theScene.data.photons(:))</w:t>
-      </w:r>
-    </w:p>
-    <w:p>
-      <w:pPr>
-        <w:rPr>
-          <w:color w:val="FF0000"/>
-          <w:sz w:val="15"/>
-          <w:szCs w:val="15"/>
-        </w:rPr>
-      </w:pPr>
-    </w:p>
-    <w:p>
-      <w:pPr>
-        <w:rPr>
-          <w:color w:val="FF0000"/>
-          <w:sz w:val="15"/>
-          <w:szCs w:val="15"/>
-        </w:rPr>
-      </w:pPr>
-      <w:r>
-        <w:rPr>
-          <w:color w:val="FF0000"/>
-          <w:sz w:val="15"/>
-          <w:szCs w:val="15"/>
-        </w:rPr>
-        <w:t>ans =</w:t>
-      </w:r>
-    </w:p>
-    <w:p>
-      <w:pPr>
-        <w:rPr>
-          <w:color w:val="FF0000"/>
-          <w:sz w:val="15"/>
-          <w:szCs w:val="15"/>
-        </w:rPr>
-      </w:pPr>
-    </w:p>
-    <w:p>
-      <w:pPr>
-        <w:rPr>
-          <w:color w:val="FF0000"/>
-          <w:sz w:val="15"/>
-          <w:szCs w:val="15"/>
-        </w:rPr>
-      </w:pPr>
-      <w:r>
-        <w:rPr>
-          <w:color w:val="FF0000"/>
-          <w:sz w:val="15"/>
-          <w:szCs w:val="15"/>
-        </w:rPr>
-        <w:t xml:space="preserve">  single</w:t>
-      </w:r>
-    </w:p>
-    <w:p>
-      <w:pPr>
-        <w:rPr>
-          <w:color w:val="FF0000"/>
-          <w:sz w:val="15"/>
-          <w:szCs w:val="15"/>
-        </w:rPr>
-      </w:pPr>
-    </w:p>
-    <w:p>
-      <w:pPr>
-        <w:rPr>
-          <w:color w:val="FF0000"/>
-          <w:sz w:val="15"/>
-          <w:szCs w:val="15"/>
-        </w:rPr>
-      </w:pPr>
-      <w:r>
-        <w:rPr>
-          <w:color w:val="FF0000"/>
-          <w:sz w:val="15"/>
-          <w:szCs w:val="15"/>
-        </w:rPr>
-        <w:t xml:space="preserve">  3.8433e+15</w:t>
-      </w:r>
-    </w:p>
-    <w:p>
-      <w:pPr>
-        <w:rPr>
-          <w:color w:val="FF0000"/>
-          <w:sz w:val="15"/>
-          <w:szCs w:val="15"/>
-        </w:rPr>
-      </w:pPr>
+      <w:r>
+        <w:rPr>
+          <w:color w:val="FF0000"/>
+          <w:sz w:val="15"/>
+          <w:szCs w:val="15"/>
+        </w:rPr>
+        <w:tab/>
+        <w:t>Scene seems to match across versions.</w:t>
+      </w:r>
     </w:p>
     <w:p>
       <w:pPr>
@@ -981,31 +1906,90 @@
           <w:sz w:val="15"/>
           <w:szCs w:val="15"/>
         </w:rPr>
-        <w:t>'v_ibio_IrradianceIsomerizations'</w:t>
-      </w:r>
-      <w:r>
-        <w:rPr>
-          <w:sz w:val="15"/>
-          <w:szCs w:val="15"/>
-        </w:rPr>
-        <w:t xml:space="preserve">: ............................. [001.95 secs] Internal validation: PASSED ; Runtime status: NO EXCEPTION RAISED ; Fast validation: NoTest ; Full validation: PASSED ; </w:t>
-      </w:r>
-    </w:p>
-    <w:p>
-      <w:pPr>
-        <w:rPr>
-          <w:color w:val="00B050"/>
-          <w:sz w:val="15"/>
-          <w:szCs w:val="15"/>
-        </w:rPr>
-      </w:pPr>
-      <w:r>
-        <w:rPr>
-          <w:color w:val="00B050"/>
-          <w:sz w:val="15"/>
-          <w:szCs w:val="15"/>
-        </w:rPr>
-        <w:t>[ 26</w:t>
+        <w:t>'</w:t>
+      </w:r>
+      <w:proofErr w:type="spellStart"/>
+      <w:r>
+        <w:rPr>
+          <w:color w:val="00B050"/>
+          <w:sz w:val="15"/>
+          <w:szCs w:val="15"/>
+        </w:rPr>
+        <w:t>v_ibio_IrradianceIsomerizations</w:t>
+      </w:r>
+      <w:proofErr w:type="spellEnd"/>
+      <w:r>
+        <w:rPr>
+          <w:color w:val="00B050"/>
+          <w:sz w:val="15"/>
+          <w:szCs w:val="15"/>
+        </w:rPr>
+        <w:t>'</w:t>
+      </w:r>
+      <w:r>
+        <w:rPr>
+          <w:sz w:val="15"/>
+          <w:szCs w:val="15"/>
+        </w:rPr>
+        <w:t xml:space="preserve">: ............................. [001.95 secs] Internal validation: </w:t>
+      </w:r>
+      <w:proofErr w:type="gramStart"/>
+      <w:r>
+        <w:rPr>
+          <w:sz w:val="15"/>
+          <w:szCs w:val="15"/>
+        </w:rPr>
+        <w:t>PASSED ;</w:t>
+      </w:r>
+      <w:proofErr w:type="gramEnd"/>
+      <w:r>
+        <w:rPr>
+          <w:sz w:val="15"/>
+          <w:szCs w:val="15"/>
+        </w:rPr>
+        <w:t xml:space="preserve"> Runtime status: NO EXCEPTION RAISED ; Fast validation: </w:t>
+      </w:r>
+      <w:proofErr w:type="spellStart"/>
+      <w:r>
+        <w:rPr>
+          <w:sz w:val="15"/>
+          <w:szCs w:val="15"/>
+        </w:rPr>
+        <w:t>NoTest</w:t>
+      </w:r>
+      <w:proofErr w:type="spellEnd"/>
+      <w:r>
+        <w:rPr>
+          <w:sz w:val="15"/>
+          <w:szCs w:val="15"/>
+        </w:rPr>
+        <w:t xml:space="preserve"> ; Full validation: PASSED ; </w:t>
+      </w:r>
+    </w:p>
+    <w:p>
+      <w:pPr>
+        <w:rPr>
+          <w:color w:val="00B050"/>
+          <w:sz w:val="15"/>
+          <w:szCs w:val="15"/>
+        </w:rPr>
+      </w:pPr>
+      <w:r>
+        <w:rPr>
+          <w:color w:val="00B050"/>
+          <w:sz w:val="15"/>
+          <w:szCs w:val="15"/>
+        </w:rPr>
+        <w:t xml:space="preserve">[ </w:t>
+      </w:r>
+      <w:proofErr w:type="gramStart"/>
+      <w:r>
+        <w:rPr>
+          <w:color w:val="00B050"/>
+          <w:sz w:val="15"/>
+          <w:szCs w:val="15"/>
+        </w:rPr>
+        <w:t>26</w:t>
       </w:r>
       <w:r>
         <w:rPr>
@@ -1019,7 +2003,62 @@
           <w:sz w:val="15"/>
           <w:szCs w:val="15"/>
         </w:rPr>
-        <w:t xml:space="preserve"> 'v_ibio_statsPoisson': ......................................... [000.90 secs] Internal validation: PASSED ; Runtime status: NO EXCEPTION RAISED ; Fast validation: NoTest ; Full validation: PASSED ; </w:t>
+        <w:t xml:space="preserve"> '</w:t>
+      </w:r>
+      <w:proofErr w:type="spellStart"/>
+      <w:proofErr w:type="gramEnd"/>
+      <w:r>
+        <w:rPr>
+          <w:color w:val="00B050"/>
+          <w:sz w:val="15"/>
+          <w:szCs w:val="15"/>
+        </w:rPr>
+        <w:t>v_ibio_statsPoisson</w:t>
+      </w:r>
+      <w:proofErr w:type="spellEnd"/>
+      <w:r>
+        <w:rPr>
+          <w:color w:val="00B050"/>
+          <w:sz w:val="15"/>
+          <w:szCs w:val="15"/>
+        </w:rPr>
+        <w:t xml:space="preserve">': ......................................... [000.90 secs] Internal validation: </w:t>
+      </w:r>
+      <w:proofErr w:type="gramStart"/>
+      <w:r>
+        <w:rPr>
+          <w:color w:val="00B050"/>
+          <w:sz w:val="15"/>
+          <w:szCs w:val="15"/>
+        </w:rPr>
+        <w:t>PASSED ;</w:t>
+      </w:r>
+      <w:proofErr w:type="gramEnd"/>
+      <w:r>
+        <w:rPr>
+          <w:color w:val="00B050"/>
+          <w:sz w:val="15"/>
+          <w:szCs w:val="15"/>
+        </w:rPr>
+        <w:t xml:space="preserve"> Runtime status: NO EXCEPTION RAISED ; Fast validation: </w:t>
+      </w:r>
+      <w:proofErr w:type="spellStart"/>
+      <w:r>
+        <w:rPr>
+          <w:color w:val="00B050"/>
+          <w:sz w:val="15"/>
+          <w:szCs w:val="15"/>
+        </w:rPr>
+        <w:t>NoTest</w:t>
+      </w:r>
+      <w:proofErr w:type="spellEnd"/>
+      <w:r>
+        <w:rPr>
+          <w:color w:val="00B050"/>
+          <w:sz w:val="15"/>
+          <w:szCs w:val="15"/>
+        </w:rPr>
+        <w:t xml:space="preserve"> ; Full validation: PASSED ; </w:t>
       </w:r>
     </w:p>
     <w:p>
@@ -1043,7 +2082,61 @@
           <w:sz w:val="15"/>
           <w:szCs w:val="15"/>
         </w:rPr>
-        <w:t xml:space="preserve">'v_ibio_wvfComputeConePSF': .................................... [003.39 secs] Internal validation: PASSED ; Runtime status: NO EXCEPTION RAISED ; Fast validation: NoTest ; Full validation: FAILED ; </w:t>
+        <w:t>'</w:t>
+      </w:r>
+      <w:proofErr w:type="spellStart"/>
+      <w:r>
+        <w:rPr>
+          <w:color w:val="FF0000"/>
+          <w:sz w:val="15"/>
+          <w:szCs w:val="15"/>
+        </w:rPr>
+        <w:t>v_ibio_wvfComputeConePSF</w:t>
+      </w:r>
+      <w:proofErr w:type="spellEnd"/>
+      <w:r>
+        <w:rPr>
+          <w:color w:val="FF0000"/>
+          <w:sz w:val="15"/>
+          <w:szCs w:val="15"/>
+        </w:rPr>
+        <w:t xml:space="preserve">': .................................... [003.39 secs] Internal validation: </w:t>
+      </w:r>
+      <w:proofErr w:type="gramStart"/>
+      <w:r>
+        <w:rPr>
+          <w:color w:val="FF0000"/>
+          <w:sz w:val="15"/>
+          <w:szCs w:val="15"/>
+        </w:rPr>
+        <w:t>PASSED ;</w:t>
+      </w:r>
+      <w:proofErr w:type="gramEnd"/>
+      <w:r>
+        <w:rPr>
+          <w:color w:val="FF0000"/>
+          <w:sz w:val="15"/>
+          <w:szCs w:val="15"/>
+        </w:rPr>
+        <w:t xml:space="preserve"> Runtime status: NO EXCEPTION RAISED ; Fast validation: </w:t>
+      </w:r>
+      <w:proofErr w:type="spellStart"/>
+      <w:r>
+        <w:rPr>
+          <w:color w:val="FF0000"/>
+          <w:sz w:val="15"/>
+          <w:szCs w:val="15"/>
+        </w:rPr>
+        <w:t>NoTest</w:t>
+      </w:r>
+      <w:proofErr w:type="spellEnd"/>
+      <w:r>
+        <w:rPr>
+          <w:color w:val="FF0000"/>
+          <w:sz w:val="15"/>
+          <w:szCs w:val="15"/>
+        </w:rPr>
+        <w:t xml:space="preserve"> ; Full validation: FAILED ; </w:t>
       </w:r>
     </w:p>
     <w:p>
@@ -1077,7 +2170,61 @@
           <w:sz w:val="15"/>
           <w:szCs w:val="15"/>
         </w:rPr>
-        <w:t>'v_ibio_wvfDiffractionPSF': .................................... [000.54 secs] Internal validation: PASSED ; Runtime status: NO EXCEPTION RAISED ; Fast validation: NoTest ; Full validation: PASSED ; (using custom tolerances for some fields);</w:t>
+        <w:t>'</w:t>
+      </w:r>
+      <w:proofErr w:type="spellStart"/>
+      <w:r>
+        <w:rPr>
+          <w:color w:val="00B050"/>
+          <w:sz w:val="15"/>
+          <w:szCs w:val="15"/>
+        </w:rPr>
+        <w:t>v_ibio_wvfDiffractionPSF</w:t>
+      </w:r>
+      <w:proofErr w:type="spellEnd"/>
+      <w:r>
+        <w:rPr>
+          <w:color w:val="00B050"/>
+          <w:sz w:val="15"/>
+          <w:szCs w:val="15"/>
+        </w:rPr>
+        <w:t xml:space="preserve">': .................................... [000.54 secs] Internal validation: </w:t>
+      </w:r>
+      <w:proofErr w:type="gramStart"/>
+      <w:r>
+        <w:rPr>
+          <w:color w:val="00B050"/>
+          <w:sz w:val="15"/>
+          <w:szCs w:val="15"/>
+        </w:rPr>
+        <w:t>PASSED ;</w:t>
+      </w:r>
+      <w:proofErr w:type="gramEnd"/>
+      <w:r>
+        <w:rPr>
+          <w:color w:val="00B050"/>
+          <w:sz w:val="15"/>
+          <w:szCs w:val="15"/>
+        </w:rPr>
+        <w:t xml:space="preserve"> Runtime status: NO EXCEPTION RAISED ; Fast validation: </w:t>
+      </w:r>
+      <w:proofErr w:type="spellStart"/>
+      <w:r>
+        <w:rPr>
+          <w:color w:val="00B050"/>
+          <w:sz w:val="15"/>
+          <w:szCs w:val="15"/>
+        </w:rPr>
+        <w:t>NoTest</w:t>
+      </w:r>
+      <w:proofErr w:type="spellEnd"/>
+      <w:r>
+        <w:rPr>
+          <w:color w:val="00B050"/>
+          <w:sz w:val="15"/>
+          <w:szCs w:val="15"/>
+        </w:rPr>
+        <w:t xml:space="preserve"> ; Full validation: PASSED ; (using custom tolerances for some fields);</w:t>
       </w:r>
     </w:p>
     <w:p>
@@ -1110,15 +2257,78 @@
           <w:sz w:val="15"/>
           <w:szCs w:val="15"/>
         </w:rPr>
-        <w:t xml:space="preserve">[ 29] </w:t>
-      </w:r>
-      <w:r>
-        <w:rPr>
-          <w:color w:val="00B050"/>
-          <w:sz w:val="15"/>
-          <w:szCs w:val="15"/>
-        </w:rPr>
-        <w:t xml:space="preserve"> 'v_ibio_wvfSpatialSampling': ................................... [000.11 secs] Internal validation: PASSED ; Runtime status: NO EXCEPTION RAISED ; Fast validation: NoTest ; Full validation: PASSED ; (using custom tolerances for some fields);</w:t>
+        <w:t>[ 29</w:t>
+      </w:r>
+      <w:proofErr w:type="gramStart"/>
+      <w:r>
+        <w:rPr>
+          <w:sz w:val="15"/>
+          <w:szCs w:val="15"/>
+        </w:rPr>
+        <w:t xml:space="preserve">] </w:t>
+      </w:r>
+      <w:r>
+        <w:rPr>
+          <w:color w:val="00B050"/>
+          <w:sz w:val="15"/>
+          <w:szCs w:val="15"/>
+        </w:rPr>
+        <w:t xml:space="preserve"> '</w:t>
+      </w:r>
+      <w:proofErr w:type="spellStart"/>
+      <w:proofErr w:type="gramEnd"/>
+      <w:r>
+        <w:rPr>
+          <w:color w:val="00B050"/>
+          <w:sz w:val="15"/>
+          <w:szCs w:val="15"/>
+        </w:rPr>
+        <w:t>v_ibio_wvfSpatialSampling</w:t>
+      </w:r>
+      <w:proofErr w:type="spellEnd"/>
+      <w:r>
+        <w:rPr>
+          <w:color w:val="00B050"/>
+          <w:sz w:val="15"/>
+          <w:szCs w:val="15"/>
+        </w:rPr>
+        <w:t xml:space="preserve">': ................................... [000.11 secs] Internal validation: </w:t>
+      </w:r>
+      <w:proofErr w:type="gramStart"/>
+      <w:r>
+        <w:rPr>
+          <w:color w:val="00B050"/>
+          <w:sz w:val="15"/>
+          <w:szCs w:val="15"/>
+        </w:rPr>
+        <w:t>PASSED ;</w:t>
+      </w:r>
+      <w:proofErr w:type="gramEnd"/>
+      <w:r>
+        <w:rPr>
+          <w:color w:val="00B050"/>
+          <w:sz w:val="15"/>
+          <w:szCs w:val="15"/>
+        </w:rPr>
+        <w:t xml:space="preserve"> Runtime status: NO EXCEPTION RAISED ; Fast validation: </w:t>
+      </w:r>
+      <w:proofErr w:type="spellStart"/>
+      <w:r>
+        <w:rPr>
+          <w:color w:val="00B050"/>
+          <w:sz w:val="15"/>
+          <w:szCs w:val="15"/>
+        </w:rPr>
+        <w:t>NoTest</w:t>
+      </w:r>
+      <w:proofErr w:type="spellEnd"/>
+      <w:r>
+        <w:rPr>
+          <w:color w:val="00B050"/>
+          <w:sz w:val="15"/>
+          <w:szCs w:val="15"/>
+        </w:rPr>
+        <w:t xml:space="preserve"> ; Full validation: PASSED ; (using custom tolerances for some fields);</w:t>
       </w:r>
     </w:p>
     <w:p>
@@ -1141,7 +2351,16 @@
           <w:sz w:val="15"/>
           <w:szCs w:val="15"/>
         </w:rPr>
-        <w:t>'v_ibio_wvfStiles</w:t>
+        <w:t>'</w:t>
+      </w:r>
+      <w:proofErr w:type="spellStart"/>
+      <w:r>
+        <w:rPr>
+          <w:color w:val="FF0000"/>
+          <w:sz w:val="15"/>
+          <w:szCs w:val="15"/>
+        </w:rPr>
+        <w:t>v_ibio_wvfStiles</w:t>
       </w:r>
       <w:r>
         <w:rPr>
@@ -1151,12 +2370,45 @@
         </w:rPr>
         <w:t>Crawford</w:t>
       </w:r>
-      <w:r>
-        <w:rPr>
-          <w:sz w:val="15"/>
-          <w:szCs w:val="15"/>
-        </w:rPr>
-        <w:t xml:space="preserve">': .................................... [000.30 secs] Internal validation: PASSED ; Runtime status: NO EXCEPTION RAISED ; Fast validation: NoTest ; Full validation: </w:t>
+      <w:proofErr w:type="spellEnd"/>
+      <w:r>
+        <w:rPr>
+          <w:sz w:val="15"/>
+          <w:szCs w:val="15"/>
+        </w:rPr>
+        <w:t xml:space="preserve">': .................................... [000.30 secs] Internal validation: </w:t>
+      </w:r>
+      <w:proofErr w:type="gramStart"/>
+      <w:r>
+        <w:rPr>
+          <w:sz w:val="15"/>
+          <w:szCs w:val="15"/>
+        </w:rPr>
+        <w:t>PASSED ;</w:t>
+      </w:r>
+      <w:proofErr w:type="gramEnd"/>
+      <w:r>
+        <w:rPr>
+          <w:sz w:val="15"/>
+          <w:szCs w:val="15"/>
+        </w:rPr>
+        <w:t xml:space="preserve"> Runtime status: NO EXCEPTION RAISED ; Fast validation: </w:t>
+      </w:r>
+      <w:proofErr w:type="spellStart"/>
+      <w:r>
+        <w:rPr>
+          <w:sz w:val="15"/>
+          <w:szCs w:val="15"/>
+        </w:rPr>
+        <w:t>NoTest</w:t>
+      </w:r>
+      <w:proofErr w:type="spellEnd"/>
+      <w:r>
+        <w:rPr>
+          <w:sz w:val="15"/>
+          <w:szCs w:val="15"/>
+        </w:rPr>
+        <w:t xml:space="preserve"> ; Full validation: </w:t>
       </w:r>
       <w:r>
         <w:rPr>
@@ -1197,7 +2449,25 @@
           <w:szCs w:val="15"/>
         </w:rPr>
         <w:tab/>
-        <w:t>I think the problem here is that the SCE aperture is getting overridden with the new default all ones aperture.</w:t>
+        <w:t xml:space="preserve">I think the problem here is that the SCE aperture is getting overridden with the new default all </w:t>
+      </w:r>
+      <w:proofErr w:type="gramStart"/>
+      <w:r>
+        <w:rPr>
+          <w:color w:val="00B050"/>
+          <w:sz w:val="15"/>
+          <w:szCs w:val="15"/>
+        </w:rPr>
+        <w:t>ones</w:t>
+      </w:r>
+      <w:proofErr w:type="gramEnd"/>
+      <w:r>
+        <w:rPr>
+          <w:color w:val="00B050"/>
+          <w:sz w:val="15"/>
+          <w:szCs w:val="15"/>
+        </w:rPr>
+        <w:t xml:space="preserve"> aperture.</w:t>
       </w:r>
     </w:p>
     <w:p>
@@ -1228,7 +2498,61 @@
           <w:sz w:val="15"/>
           <w:szCs w:val="15"/>
         </w:rPr>
-        <w:t>'v_ibio_wvfZernikePolynomials': ................................ [000.29 secs] Internal validation: PASSED ; Runtime status: NO EXCEPTION RAISED ; Fast validation: NoTest ; Full validation: PASSED ; (using custom tolerances for some fields);</w:t>
+        <w:t>'</w:t>
+      </w:r>
+      <w:proofErr w:type="spellStart"/>
+      <w:r>
+        <w:rPr>
+          <w:color w:val="00B050"/>
+          <w:sz w:val="15"/>
+          <w:szCs w:val="15"/>
+        </w:rPr>
+        <w:t>v_ibio_wvfZernikePolynomials</w:t>
+      </w:r>
+      <w:proofErr w:type="spellEnd"/>
+      <w:r>
+        <w:rPr>
+          <w:color w:val="00B050"/>
+          <w:sz w:val="15"/>
+          <w:szCs w:val="15"/>
+        </w:rPr>
+        <w:t xml:space="preserve">': ................................ [000.29 secs] Internal validation: </w:t>
+      </w:r>
+      <w:proofErr w:type="gramStart"/>
+      <w:r>
+        <w:rPr>
+          <w:color w:val="00B050"/>
+          <w:sz w:val="15"/>
+          <w:szCs w:val="15"/>
+        </w:rPr>
+        <w:t>PASSED ;</w:t>
+      </w:r>
+      <w:proofErr w:type="gramEnd"/>
+      <w:r>
+        <w:rPr>
+          <w:color w:val="00B050"/>
+          <w:sz w:val="15"/>
+          <w:szCs w:val="15"/>
+        </w:rPr>
+        <w:t xml:space="preserve"> Runtime status: NO EXCEPTION RAISED ; Fast validation: </w:t>
+      </w:r>
+      <w:proofErr w:type="spellStart"/>
+      <w:r>
+        <w:rPr>
+          <w:color w:val="00B050"/>
+          <w:sz w:val="15"/>
+          <w:szCs w:val="15"/>
+        </w:rPr>
+        <w:t>NoTest</w:t>
+      </w:r>
+      <w:proofErr w:type="spellEnd"/>
+      <w:r>
+        <w:rPr>
+          <w:color w:val="00B050"/>
+          <w:sz w:val="15"/>
+          <w:szCs w:val="15"/>
+        </w:rPr>
+        <w:t xml:space="preserve"> ; Full validation: PASSED ; (using custom tolerances for some fields);</w:t>
       </w:r>
     </w:p>
     <w:p>
@@ -1255,20 +2579,30 @@
         </w:rPr>
         <w:t xml:space="preserve">Had to comment out some broken </w:t>
       </w:r>
+      <w:proofErr w:type="spellStart"/>
       <w:r>
         <w:rPr>
           <w:color w:val="7030A0"/>
           <w:sz w:val="15"/>
           <w:szCs w:val="15"/>
         </w:rPr>
-        <w:t xml:space="preserve">wvfPlot </w:t>
-      </w:r>
+        <w:t>wvfPlot</w:t>
+      </w:r>
+      <w:proofErr w:type="spellEnd"/>
       <w:r>
         <w:rPr>
           <w:color w:val="7030A0"/>
           <w:sz w:val="15"/>
           <w:szCs w:val="15"/>
         </w:rPr>
+        <w:t xml:space="preserve"> </w:t>
+      </w:r>
+      <w:r>
+        <w:rPr>
+          <w:color w:val="7030A0"/>
+          <w:sz w:val="15"/>
+          <w:szCs w:val="15"/>
+        </w:rPr>
         <w:t>calls.  These need to be fixed but are not a numerical issue per se.</w:t>
       </w:r>
     </w:p>
@@ -1294,33 +2628,105 @@
           <w:sz w:val="15"/>
           <w:szCs w:val="15"/>
         </w:rPr>
-        <w:t>Worried about needing to call wvfComputePupilFunction and wvfComputePSF over and over again.  Used to be cached for speed.</w:t>
-      </w:r>
-    </w:p>
-    <w:p>
-      <w:pPr>
-        <w:rPr>
-          <w:color w:val="FF0000"/>
-          <w:sz w:val="15"/>
-          <w:szCs w:val="15"/>
-        </w:rPr>
-      </w:pPr>
-    </w:p>
-    <w:p>
-      <w:pPr>
-        <w:rPr>
-          <w:color w:val="FF0000"/>
-          <w:sz w:val="15"/>
-          <w:szCs w:val="15"/>
-        </w:rPr>
-      </w:pPr>
-      <w:r>
-        <w:rPr>
-          <w:color w:val="FF0000"/>
-          <w:sz w:val="15"/>
-          <w:szCs w:val="15"/>
-        </w:rPr>
-        <w:t>The rgc validations were not being run on the ISETBio master.  I think those date back to James Golden and bear no relation to anything we currently care about.</w:t>
+        <w:t xml:space="preserve">Worried about needing to call </w:t>
+      </w:r>
+      <w:proofErr w:type="spellStart"/>
+      <w:r>
+        <w:rPr>
+          <w:color w:val="FF0000"/>
+          <w:sz w:val="15"/>
+          <w:szCs w:val="15"/>
+        </w:rPr>
+        <w:t>wvfComputePupilFunction</w:t>
+      </w:r>
+      <w:proofErr w:type="spellEnd"/>
+      <w:r>
+        <w:rPr>
+          <w:color w:val="FF0000"/>
+          <w:sz w:val="15"/>
+          <w:szCs w:val="15"/>
+        </w:rPr>
+        <w:t xml:space="preserve"> and </w:t>
+      </w:r>
+      <w:proofErr w:type="spellStart"/>
+      <w:r>
+        <w:rPr>
+          <w:color w:val="FF0000"/>
+          <w:sz w:val="15"/>
+          <w:szCs w:val="15"/>
+        </w:rPr>
+        <w:t>wvfComputePSF</w:t>
+      </w:r>
+      <w:proofErr w:type="spellEnd"/>
+      <w:r>
+        <w:rPr>
+          <w:color w:val="FF0000"/>
+          <w:sz w:val="15"/>
+          <w:szCs w:val="15"/>
+        </w:rPr>
+        <w:t xml:space="preserve"> over and over again.  Used to be cached for speed.</w:t>
+      </w:r>
+    </w:p>
+    <w:p>
+      <w:pPr>
+        <w:rPr>
+          <w:color w:val="FF0000"/>
+          <w:sz w:val="15"/>
+          <w:szCs w:val="15"/>
+        </w:rPr>
+      </w:pPr>
+    </w:p>
+    <w:p>
+      <w:pPr>
+        <w:rPr>
+          <w:color w:val="FF0000"/>
+          <w:sz w:val="15"/>
+          <w:szCs w:val="15"/>
+        </w:rPr>
+      </w:pPr>
+      <w:r>
+        <w:rPr>
+          <w:color w:val="FF0000"/>
+          <w:sz w:val="15"/>
+          <w:szCs w:val="15"/>
+        </w:rPr>
+        <w:t xml:space="preserve">The </w:t>
+      </w:r>
+      <w:proofErr w:type="spellStart"/>
+      <w:r>
+        <w:rPr>
+          <w:color w:val="FF0000"/>
+          <w:sz w:val="15"/>
+          <w:szCs w:val="15"/>
+        </w:rPr>
+        <w:t>rgc</w:t>
+      </w:r>
+      <w:proofErr w:type="spellEnd"/>
+      <w:r>
+        <w:rPr>
+          <w:color w:val="FF0000"/>
+          <w:sz w:val="15"/>
+          <w:szCs w:val="15"/>
+        </w:rPr>
+        <w:t xml:space="preserve"> validations were not being run on the </w:t>
+      </w:r>
+      <w:proofErr w:type="spellStart"/>
+      <w:r>
+        <w:rPr>
+          <w:color w:val="FF0000"/>
+          <w:sz w:val="15"/>
+          <w:szCs w:val="15"/>
+        </w:rPr>
+        <w:t>ISETBio</w:t>
+      </w:r>
+      <w:proofErr w:type="spellEnd"/>
+      <w:r>
+        <w:rPr>
+          <w:color w:val="FF0000"/>
+          <w:sz w:val="15"/>
+          <w:szCs w:val="15"/>
+        </w:rPr>
+        <w:t xml:space="preserve"> master.  I think those date back to James Golden and bear no relation to anything we currently care about.</w:t>
       </w:r>
     </w:p>
     <w:sectPr>

</xml_diff>